<commit_message>
yapis 5 primeri + otchyot
</commit_message>
<xml_diff>
--- a/yapis/misc/спецификация.docx
+++ b/yapis/misc/спецификация.docx
@@ -1,6 +1,6 @@
 
 <file path=word/document.xml><?xml version="1.0" encoding="utf-8"?>
-<w:document xmlns:wpc="http://schemas.microsoft.com/office/word/2010/wordprocessingCanvas" xmlns:mc="http://schemas.openxmlformats.org/markup-compatibility/2006" xmlns:o="urn:schemas-microsoft-com:office:office" xmlns:r="http://schemas.openxmlformats.org/officeDocument/2006/relationships" xmlns:m="http://schemas.openxmlformats.org/officeDocument/2006/math" xmlns:v="urn:schemas-microsoft-com:vml" xmlns:wp14="http://schemas.microsoft.com/office/word/2010/wordprocessingDrawing" xmlns:wp="http://schemas.openxmlformats.org/drawingml/2006/wordprocessingDrawing" xmlns:w10="urn:schemas-microsoft-com:office:word" xmlns:w="http://schemas.openxmlformats.org/wordprocessingml/2006/main" xmlns:w14="http://schemas.microsoft.com/office/word/2010/wordml" xmlns:w15="http://schemas.microsoft.com/office/word/2012/wordml" xmlns:wpg="http://schemas.microsoft.com/office/word/2010/wordprocessingGroup" xmlns:wpi="http://schemas.microsoft.com/office/word/2010/wordprocessingInk" xmlns:wne="http://schemas.microsoft.com/office/word/2006/wordml" xmlns:wps="http://schemas.microsoft.com/office/word/2010/wordprocessingShape" mc:Ignorable="w14 w15 wp14">
+<w:document xmlns:wpc="http://schemas.microsoft.com/office/word/2010/wordprocessingCanvas" xmlns:cx="http://schemas.microsoft.com/office/drawing/2014/chartex" xmlns:mc="http://schemas.openxmlformats.org/markup-compatibility/2006" xmlns:o="urn:schemas-microsoft-com:office:office" xmlns:r="http://schemas.openxmlformats.org/officeDocument/2006/relationships" xmlns:m="http://schemas.openxmlformats.org/officeDocument/2006/math" xmlns:v="urn:schemas-microsoft-com:vml" xmlns:wp14="http://schemas.microsoft.com/office/word/2010/wordprocessingDrawing" xmlns:wp="http://schemas.openxmlformats.org/drawingml/2006/wordprocessingDrawing" xmlns:w10="urn:schemas-microsoft-com:office:word" xmlns:w="http://schemas.openxmlformats.org/wordprocessingml/2006/main" xmlns:w14="http://schemas.microsoft.com/office/word/2010/wordml" xmlns:w15="http://schemas.microsoft.com/office/word/2012/wordml" xmlns:w16se="http://schemas.microsoft.com/office/word/2015/wordml/symex" xmlns:wpg="http://schemas.microsoft.com/office/word/2010/wordprocessingGroup" xmlns:wpi="http://schemas.microsoft.com/office/word/2010/wordprocessingInk" xmlns:wne="http://schemas.microsoft.com/office/word/2006/wordml" xmlns:wps="http://schemas.microsoft.com/office/word/2010/wordprocessingShape" mc:Ignorable="w14 w15 w16se wp14">
   <w:body>
     <w:p>
       <w:pPr>
@@ -1038,8 +1038,6 @@
         </w:rPr>
         <w:t xml:space="preserve"> При желании пробельные символы между символом запятой и очередной строкой массива строк могут быть опущены.</w:t>
       </w:r>
-      <w:bookmarkStart w:id="0" w:name="_GoBack"/>
-      <w:bookmarkEnd w:id="0"/>
     </w:p>
     <w:p>
       <w:pPr>
@@ -3818,14 +3816,7 @@
           <w:rFonts w:ascii="Times New Roman" w:hAnsi="Times New Roman" w:cs="Times New Roman"/>
           <w:sz w:val="24"/>
         </w:rPr>
-        <w:t xml:space="preserve">, </w:t>
-      </w:r>
-      <w:r>
-        <w:rPr>
-          <w:rFonts w:ascii="Times New Roman" w:hAnsi="Times New Roman" w:cs="Times New Roman"/>
-          <w:sz w:val="24"/>
-        </w:rPr>
-        <w:t>где</w:t>
+        <w:t>, где</w:t>
       </w:r>
       <w:r>
         <w:rPr>
@@ -4036,6 +4027,58 @@
     <w:p>
       <w:pPr>
         <w:pStyle w:val="a3"/>
+        <w:ind w:left="1800"/>
+        <w:rPr>
+          <w:rFonts w:ascii="Times New Roman" w:hAnsi="Times New Roman" w:cs="Times New Roman"/>
+          <w:sz w:val="24"/>
+          <w:lang w:val="en-GB"/>
+        </w:rPr>
+      </w:pPr>
+      <w:r>
+        <w:rPr>
+          <w:noProof/>
+          <w:lang w:eastAsia="ru-RU"/>
+        </w:rPr>
+        <w:drawing>
+          <wp:inline distT="0" distB="0" distL="0" distR="0" wp14:anchorId="3DB2ED3D" wp14:editId="14D11A0D">
+            <wp:extent cx="2324100" cy="1295400"/>
+            <wp:effectExtent l="0" t="0" r="0" b="0"/>
+            <wp:docPr id="8" name="Рисунок 8"/>
+            <wp:cNvGraphicFramePr>
+              <a:graphicFrameLocks xmlns:a="http://schemas.openxmlformats.org/drawingml/2006/main" noChangeAspect="1"/>
+            </wp:cNvGraphicFramePr>
+            <a:graphic xmlns:a="http://schemas.openxmlformats.org/drawingml/2006/main">
+              <a:graphicData uri="http://schemas.openxmlformats.org/drawingml/2006/picture">
+                <pic:pic xmlns:pic="http://schemas.openxmlformats.org/drawingml/2006/picture">
+                  <pic:nvPicPr>
+                    <pic:cNvPr id="1" name=""/>
+                    <pic:cNvPicPr/>
+                  </pic:nvPicPr>
+                  <pic:blipFill>
+                    <a:blip r:embed="rId16"/>
+                    <a:stretch>
+                      <a:fillRect/>
+                    </a:stretch>
+                  </pic:blipFill>
+                  <pic:spPr>
+                    <a:xfrm>
+                      <a:off x="0" y="0"/>
+                      <a:ext cx="2324100" cy="1295400"/>
+                    </a:xfrm>
+                    <a:prstGeom prst="rect">
+                      <a:avLst/>
+                    </a:prstGeom>
+                  </pic:spPr>
+                </pic:pic>
+              </a:graphicData>
+            </a:graphic>
+          </wp:inline>
+        </w:drawing>
+      </w:r>
+    </w:p>
+    <w:p>
+      <w:pPr>
+        <w:pStyle w:val="a3"/>
         <w:numPr>
           <w:ilvl w:val="1"/>
           <w:numId w:val="1"/>
@@ -4371,6 +4414,58 @@
     <w:p>
       <w:pPr>
         <w:pStyle w:val="a3"/>
+        <w:ind w:left="1800"/>
+        <w:rPr>
+          <w:rFonts w:ascii="Times New Roman" w:hAnsi="Times New Roman" w:cs="Times New Roman"/>
+          <w:sz w:val="24"/>
+          <w:lang w:val="en-US"/>
+        </w:rPr>
+      </w:pPr>
+      <w:r>
+        <w:rPr>
+          <w:noProof/>
+          <w:lang w:eastAsia="ru-RU"/>
+        </w:rPr>
+        <w:drawing>
+          <wp:inline distT="0" distB="0" distL="0" distR="0" wp14:anchorId="7CCEE287" wp14:editId="53895E2E">
+            <wp:extent cx="4781550" cy="1247775"/>
+            <wp:effectExtent l="0" t="0" r="0" b="9525"/>
+            <wp:docPr id="13" name="Рисунок 13"/>
+            <wp:cNvGraphicFramePr>
+              <a:graphicFrameLocks xmlns:a="http://schemas.openxmlformats.org/drawingml/2006/main" noChangeAspect="1"/>
+            </wp:cNvGraphicFramePr>
+            <a:graphic xmlns:a="http://schemas.openxmlformats.org/drawingml/2006/main">
+              <a:graphicData uri="http://schemas.openxmlformats.org/drawingml/2006/picture">
+                <pic:pic xmlns:pic="http://schemas.openxmlformats.org/drawingml/2006/picture">
+                  <pic:nvPicPr>
+                    <pic:cNvPr id="1" name=""/>
+                    <pic:cNvPicPr/>
+                  </pic:nvPicPr>
+                  <pic:blipFill>
+                    <a:blip r:embed="rId17"/>
+                    <a:stretch>
+                      <a:fillRect/>
+                    </a:stretch>
+                  </pic:blipFill>
+                  <pic:spPr>
+                    <a:xfrm>
+                      <a:off x="0" y="0"/>
+                      <a:ext cx="4781550" cy="1247775"/>
+                    </a:xfrm>
+                    <a:prstGeom prst="rect">
+                      <a:avLst/>
+                    </a:prstGeom>
+                  </pic:spPr>
+                </pic:pic>
+              </a:graphicData>
+            </a:graphic>
+          </wp:inline>
+        </w:drawing>
+      </w:r>
+    </w:p>
+    <w:p>
+      <w:pPr>
+        <w:pStyle w:val="a3"/>
         <w:numPr>
           <w:ilvl w:val="0"/>
           <w:numId w:val="1"/>
@@ -4713,6 +4808,59 @@
     <w:p>
       <w:pPr>
         <w:pStyle w:val="a3"/>
+        <w:ind w:left="1800"/>
+        <w:rPr>
+          <w:rFonts w:ascii="Times New Roman" w:hAnsi="Times New Roman" w:cs="Times New Roman"/>
+          <w:sz w:val="24"/>
+          <w:lang w:val="en-GB"/>
+        </w:rPr>
+      </w:pPr>
+      <w:r>
+        <w:rPr>
+          <w:noProof/>
+          <w:lang w:eastAsia="ru-RU"/>
+        </w:rPr>
+        <w:lastRenderedPageBreak/>
+        <w:drawing>
+          <wp:inline distT="0" distB="0" distL="0" distR="0" wp14:anchorId="0203F3BC" wp14:editId="2F85C371">
+            <wp:extent cx="2219325" cy="1466850"/>
+            <wp:effectExtent l="0" t="0" r="9525" b="0"/>
+            <wp:docPr id="14" name="Рисунок 14"/>
+            <wp:cNvGraphicFramePr>
+              <a:graphicFrameLocks xmlns:a="http://schemas.openxmlformats.org/drawingml/2006/main" noChangeAspect="1"/>
+            </wp:cNvGraphicFramePr>
+            <a:graphic xmlns:a="http://schemas.openxmlformats.org/drawingml/2006/main">
+              <a:graphicData uri="http://schemas.openxmlformats.org/drawingml/2006/picture">
+                <pic:pic xmlns:pic="http://schemas.openxmlformats.org/drawingml/2006/picture">
+                  <pic:nvPicPr>
+                    <pic:cNvPr id="1" name=""/>
+                    <pic:cNvPicPr/>
+                  </pic:nvPicPr>
+                  <pic:blipFill>
+                    <a:blip r:embed="rId18"/>
+                    <a:stretch>
+                      <a:fillRect/>
+                    </a:stretch>
+                  </pic:blipFill>
+                  <pic:spPr>
+                    <a:xfrm>
+                      <a:off x="0" y="0"/>
+                      <a:ext cx="2219325" cy="1466850"/>
+                    </a:xfrm>
+                    <a:prstGeom prst="rect">
+                      <a:avLst/>
+                    </a:prstGeom>
+                  </pic:spPr>
+                </pic:pic>
+              </a:graphicData>
+            </a:graphic>
+          </wp:inline>
+        </w:drawing>
+      </w:r>
+    </w:p>
+    <w:p>
+      <w:pPr>
+        <w:pStyle w:val="a3"/>
         <w:numPr>
           <w:ilvl w:val="1"/>
           <w:numId w:val="1"/>
@@ -4971,14 +5119,7 @@
           <w:rFonts w:ascii="Times New Roman" w:hAnsi="Times New Roman" w:cs="Times New Roman"/>
           <w:sz w:val="24"/>
         </w:rPr>
-        <w:t>конкатенированных</w:t>
-      </w:r>
-      <w:r>
-        <w:rPr>
-          <w:rFonts w:ascii="Times New Roman" w:hAnsi="Times New Roman" w:cs="Times New Roman"/>
-          <w:sz w:val="24"/>
-        </w:rPr>
-        <w:t xml:space="preserve"> строк </w:t>
+        <w:t xml:space="preserve">конкатенированных строк </w:t>
       </w:r>
       <w:r>
         <w:rPr>
@@ -5013,6 +5154,58 @@
     <w:p>
       <w:pPr>
         <w:pStyle w:val="a3"/>
+        <w:ind w:left="1800"/>
+        <w:rPr>
+          <w:rFonts w:ascii="Times New Roman" w:hAnsi="Times New Roman" w:cs="Times New Roman"/>
+          <w:sz w:val="24"/>
+          <w:lang w:val="en-GB"/>
+        </w:rPr>
+      </w:pPr>
+      <w:r>
+        <w:rPr>
+          <w:noProof/>
+          <w:lang w:eastAsia="ru-RU"/>
+        </w:rPr>
+        <w:drawing>
+          <wp:inline distT="0" distB="0" distL="0" distR="0" wp14:anchorId="0B683E3F" wp14:editId="7FA5035F">
+            <wp:extent cx="2276475" cy="1524000"/>
+            <wp:effectExtent l="0" t="0" r="9525" b="0"/>
+            <wp:docPr id="15" name="Рисунок 15"/>
+            <wp:cNvGraphicFramePr>
+              <a:graphicFrameLocks xmlns:a="http://schemas.openxmlformats.org/drawingml/2006/main" noChangeAspect="1"/>
+            </wp:cNvGraphicFramePr>
+            <a:graphic xmlns:a="http://schemas.openxmlformats.org/drawingml/2006/main">
+              <a:graphicData uri="http://schemas.openxmlformats.org/drawingml/2006/picture">
+                <pic:pic xmlns:pic="http://schemas.openxmlformats.org/drawingml/2006/picture">
+                  <pic:nvPicPr>
+                    <pic:cNvPr id="1" name=""/>
+                    <pic:cNvPicPr/>
+                  </pic:nvPicPr>
+                  <pic:blipFill>
+                    <a:blip r:embed="rId19"/>
+                    <a:stretch>
+                      <a:fillRect/>
+                    </a:stretch>
+                  </pic:blipFill>
+                  <pic:spPr>
+                    <a:xfrm>
+                      <a:off x="0" y="0"/>
+                      <a:ext cx="2276475" cy="1524000"/>
+                    </a:xfrm>
+                    <a:prstGeom prst="rect">
+                      <a:avLst/>
+                    </a:prstGeom>
+                  </pic:spPr>
+                </pic:pic>
+              </a:graphicData>
+            </a:graphic>
+          </wp:inline>
+        </w:drawing>
+      </w:r>
+    </w:p>
+    <w:p>
+      <w:pPr>
+        <w:pStyle w:val="a3"/>
         <w:numPr>
           <w:ilvl w:val="1"/>
           <w:numId w:val="1"/>
@@ -5298,6 +5491,58 @@
     <w:p>
       <w:pPr>
         <w:pStyle w:val="a3"/>
+        <w:ind w:left="1800"/>
+        <w:rPr>
+          <w:rFonts w:ascii="Times New Roman" w:hAnsi="Times New Roman" w:cs="Times New Roman"/>
+          <w:sz w:val="24"/>
+          <w:lang w:val="en-GB"/>
+        </w:rPr>
+      </w:pPr>
+      <w:r>
+        <w:rPr>
+          <w:noProof/>
+          <w:lang w:eastAsia="ru-RU"/>
+        </w:rPr>
+        <w:drawing>
+          <wp:inline distT="0" distB="0" distL="0" distR="0" wp14:anchorId="23DA616A" wp14:editId="5AB8D354">
+            <wp:extent cx="3876675" cy="1485900"/>
+            <wp:effectExtent l="0" t="0" r="9525" b="0"/>
+            <wp:docPr id="17" name="Рисунок 17"/>
+            <wp:cNvGraphicFramePr>
+              <a:graphicFrameLocks xmlns:a="http://schemas.openxmlformats.org/drawingml/2006/main" noChangeAspect="1"/>
+            </wp:cNvGraphicFramePr>
+            <a:graphic xmlns:a="http://schemas.openxmlformats.org/drawingml/2006/main">
+              <a:graphicData uri="http://schemas.openxmlformats.org/drawingml/2006/picture">
+                <pic:pic xmlns:pic="http://schemas.openxmlformats.org/drawingml/2006/picture">
+                  <pic:nvPicPr>
+                    <pic:cNvPr id="1" name=""/>
+                    <pic:cNvPicPr/>
+                  </pic:nvPicPr>
+                  <pic:blipFill>
+                    <a:blip r:embed="rId20"/>
+                    <a:stretch>
+                      <a:fillRect/>
+                    </a:stretch>
+                  </pic:blipFill>
+                  <pic:spPr>
+                    <a:xfrm>
+                      <a:off x="0" y="0"/>
+                      <a:ext cx="3876675" cy="1485900"/>
+                    </a:xfrm>
+                    <a:prstGeom prst="rect">
+                      <a:avLst/>
+                    </a:prstGeom>
+                  </pic:spPr>
+                </pic:pic>
+              </a:graphicData>
+            </a:graphic>
+          </wp:inline>
+        </w:drawing>
+      </w:r>
+    </w:p>
+    <w:p>
+      <w:pPr>
+        <w:pStyle w:val="a3"/>
         <w:numPr>
           <w:ilvl w:val="0"/>
           <w:numId w:val="1"/>
@@ -5362,7 +5607,6 @@
           <w:rFonts w:ascii="Times New Roman" w:hAnsi="Times New Roman" w:cs="Times New Roman"/>
           <w:sz w:val="24"/>
         </w:rPr>
-        <w:lastRenderedPageBreak/>
         <w:t>Синтаксис:</w:t>
       </w:r>
       <w:r>
@@ -5586,14 +5830,7 @@
           <w:rFonts w:ascii="Times New Roman" w:hAnsi="Times New Roman" w:cs="Times New Roman"/>
           <w:sz w:val="24"/>
         </w:rPr>
-        <w:t>всех символов равных</w:t>
-      </w:r>
-      <w:r>
-        <w:rPr>
-          <w:rFonts w:ascii="Times New Roman" w:hAnsi="Times New Roman" w:cs="Times New Roman"/>
-          <w:sz w:val="24"/>
-        </w:rPr>
-        <w:t xml:space="preserve"> </w:t>
+        <w:t xml:space="preserve">всех символов равных </w:t>
       </w:r>
       <w:r>
         <w:rPr>
@@ -5642,6 +5879,59 @@
     <w:p>
       <w:pPr>
         <w:pStyle w:val="a3"/>
+        <w:ind w:left="1800"/>
+        <w:rPr>
+          <w:rFonts w:ascii="Times New Roman" w:hAnsi="Times New Roman" w:cs="Times New Roman"/>
+          <w:sz w:val="24"/>
+          <w:lang w:val="en-GB"/>
+        </w:rPr>
+      </w:pPr>
+      <w:r>
+        <w:rPr>
+          <w:noProof/>
+          <w:lang w:eastAsia="ru-RU"/>
+        </w:rPr>
+        <w:lastRenderedPageBreak/>
+        <w:drawing>
+          <wp:inline distT="0" distB="0" distL="0" distR="0" wp14:anchorId="217EBEC2" wp14:editId="763FEAA6">
+            <wp:extent cx="3390900" cy="1552575"/>
+            <wp:effectExtent l="0" t="0" r="0" b="9525"/>
+            <wp:docPr id="16" name="Рисунок 16"/>
+            <wp:cNvGraphicFramePr>
+              <a:graphicFrameLocks xmlns:a="http://schemas.openxmlformats.org/drawingml/2006/main" noChangeAspect="1"/>
+            </wp:cNvGraphicFramePr>
+            <a:graphic xmlns:a="http://schemas.openxmlformats.org/drawingml/2006/main">
+              <a:graphicData uri="http://schemas.openxmlformats.org/drawingml/2006/picture">
+                <pic:pic xmlns:pic="http://schemas.openxmlformats.org/drawingml/2006/picture">
+                  <pic:nvPicPr>
+                    <pic:cNvPr id="1" name=""/>
+                    <pic:cNvPicPr/>
+                  </pic:nvPicPr>
+                  <pic:blipFill>
+                    <a:blip r:embed="rId21"/>
+                    <a:stretch>
+                      <a:fillRect/>
+                    </a:stretch>
+                  </pic:blipFill>
+                  <pic:spPr>
+                    <a:xfrm>
+                      <a:off x="0" y="0"/>
+                      <a:ext cx="3390900" cy="1552575"/>
+                    </a:xfrm>
+                    <a:prstGeom prst="rect">
+                      <a:avLst/>
+                    </a:prstGeom>
+                  </pic:spPr>
+                </pic:pic>
+              </a:graphicData>
+            </a:graphic>
+          </wp:inline>
+        </w:drawing>
+      </w:r>
+    </w:p>
+    <w:p>
+      <w:pPr>
+        <w:pStyle w:val="a3"/>
         <w:numPr>
           <w:ilvl w:val="1"/>
           <w:numId w:val="1"/>
@@ -5913,28 +6203,7 @@
           <w:rFonts w:ascii="Times New Roman" w:hAnsi="Times New Roman" w:cs="Times New Roman"/>
           <w:sz w:val="24"/>
         </w:rPr>
-        <w:t xml:space="preserve"> всех строк</w:t>
-      </w:r>
-      <w:r>
-        <w:rPr>
-          <w:rFonts w:ascii="Times New Roman" w:hAnsi="Times New Roman" w:cs="Times New Roman"/>
-          <w:sz w:val="24"/>
-        </w:rPr>
-        <w:t>, равн</w:t>
-      </w:r>
-      <w:r>
-        <w:rPr>
-          <w:rFonts w:ascii="Times New Roman" w:hAnsi="Times New Roman" w:cs="Times New Roman"/>
-          <w:sz w:val="24"/>
-        </w:rPr>
-        <w:t>ых</w:t>
-      </w:r>
-      <w:r>
-        <w:rPr>
-          <w:rFonts w:ascii="Times New Roman" w:hAnsi="Times New Roman" w:cs="Times New Roman"/>
-          <w:sz w:val="24"/>
-        </w:rPr>
-        <w:t xml:space="preserve"> </w:t>
+        <w:t xml:space="preserve"> всех строк, равных </w:t>
       </w:r>
       <w:r>
         <w:rPr>
@@ -5990,6 +6259,58 @@
     <w:p>
       <w:pPr>
         <w:pStyle w:val="a3"/>
+        <w:ind w:left="1800"/>
+        <w:rPr>
+          <w:rFonts w:ascii="Times New Roman" w:hAnsi="Times New Roman" w:cs="Times New Roman"/>
+          <w:sz w:val="24"/>
+          <w:lang w:val="en-GB"/>
+        </w:rPr>
+      </w:pPr>
+      <w:r>
+        <w:rPr>
+          <w:noProof/>
+          <w:lang w:eastAsia="ru-RU"/>
+        </w:rPr>
+        <w:drawing>
+          <wp:inline distT="0" distB="0" distL="0" distR="0" wp14:anchorId="788A0014" wp14:editId="7B092BC1">
+            <wp:extent cx="4942205" cy="1154326"/>
+            <wp:effectExtent l="0" t="0" r="0" b="8255"/>
+            <wp:docPr id="18" name="Рисунок 18"/>
+            <wp:cNvGraphicFramePr>
+              <a:graphicFrameLocks xmlns:a="http://schemas.openxmlformats.org/drawingml/2006/main" noChangeAspect="1"/>
+            </wp:cNvGraphicFramePr>
+            <a:graphic xmlns:a="http://schemas.openxmlformats.org/drawingml/2006/main">
+              <a:graphicData uri="http://schemas.openxmlformats.org/drawingml/2006/picture">
+                <pic:pic xmlns:pic="http://schemas.openxmlformats.org/drawingml/2006/picture">
+                  <pic:nvPicPr>
+                    <pic:cNvPr id="1" name=""/>
+                    <pic:cNvPicPr/>
+                  </pic:nvPicPr>
+                  <pic:blipFill>
+                    <a:blip r:embed="rId22"/>
+                    <a:stretch>
+                      <a:fillRect/>
+                    </a:stretch>
+                  </pic:blipFill>
+                  <pic:spPr>
+                    <a:xfrm>
+                      <a:off x="0" y="0"/>
+                      <a:ext cx="5026734" cy="1174069"/>
+                    </a:xfrm>
+                    <a:prstGeom prst="rect">
+                      <a:avLst/>
+                    </a:prstGeom>
+                  </pic:spPr>
+                </pic:pic>
+              </a:graphicData>
+            </a:graphic>
+          </wp:inline>
+        </w:drawing>
+      </w:r>
+    </w:p>
+    <w:p>
+      <w:pPr>
+        <w:pStyle w:val="a3"/>
         <w:numPr>
           <w:ilvl w:val="0"/>
           <w:numId w:val="1"/>
@@ -6305,6 +6626,58 @@
     <w:p>
       <w:pPr>
         <w:pStyle w:val="a3"/>
+        <w:ind w:left="1080"/>
+        <w:rPr>
+          <w:rFonts w:ascii="Times New Roman" w:hAnsi="Times New Roman" w:cs="Times New Roman"/>
+          <w:sz w:val="24"/>
+          <w:lang w:val="en-GB"/>
+        </w:rPr>
+      </w:pPr>
+      <w:r>
+        <w:rPr>
+          <w:noProof/>
+          <w:lang w:eastAsia="ru-RU"/>
+        </w:rPr>
+        <w:drawing>
+          <wp:inline distT="0" distB="0" distL="0" distR="0" wp14:anchorId="308A82C3" wp14:editId="43FC2B4A">
+            <wp:extent cx="3705225" cy="1362075"/>
+            <wp:effectExtent l="0" t="0" r="9525" b="9525"/>
+            <wp:docPr id="19" name="Рисунок 19"/>
+            <wp:cNvGraphicFramePr>
+              <a:graphicFrameLocks xmlns:a="http://schemas.openxmlformats.org/drawingml/2006/main" noChangeAspect="1"/>
+            </wp:cNvGraphicFramePr>
+            <a:graphic xmlns:a="http://schemas.openxmlformats.org/drawingml/2006/main">
+              <a:graphicData uri="http://schemas.openxmlformats.org/drawingml/2006/picture">
+                <pic:pic xmlns:pic="http://schemas.openxmlformats.org/drawingml/2006/picture">
+                  <pic:nvPicPr>
+                    <pic:cNvPr id="1" name=""/>
+                    <pic:cNvPicPr/>
+                  </pic:nvPicPr>
+                  <pic:blipFill>
+                    <a:blip r:embed="rId23"/>
+                    <a:stretch>
+                      <a:fillRect/>
+                    </a:stretch>
+                  </pic:blipFill>
+                  <pic:spPr>
+                    <a:xfrm>
+                      <a:off x="0" y="0"/>
+                      <a:ext cx="3705225" cy="1362075"/>
+                    </a:xfrm>
+                    <a:prstGeom prst="rect">
+                      <a:avLst/>
+                    </a:prstGeom>
+                  </pic:spPr>
+                </pic:pic>
+              </a:graphicData>
+            </a:graphic>
+          </wp:inline>
+        </w:drawing>
+      </w:r>
+    </w:p>
+    <w:p>
+      <w:pPr>
+        <w:pStyle w:val="a3"/>
         <w:numPr>
           <w:ilvl w:val="0"/>
           <w:numId w:val="1"/>
@@ -6322,13 +6695,23 @@
         </w:rPr>
         <w:t xml:space="preserve">Функция поиска подстроки, </w:t>
       </w:r>
-      <w:r>
-        <w:rPr>
-          <w:rFonts w:ascii="Times New Roman" w:hAnsi="Times New Roman" w:cs="Times New Roman"/>
-          <w:sz w:val="24"/>
-          <w:lang w:val="en-GB"/>
-        </w:rPr>
-        <w:t>substr()</w:t>
+      <w:proofErr w:type="gramStart"/>
+      <w:r>
+        <w:rPr>
+          <w:rFonts w:ascii="Times New Roman" w:hAnsi="Times New Roman" w:cs="Times New Roman"/>
+          <w:sz w:val="24"/>
+          <w:lang w:val="en-GB"/>
+        </w:rPr>
+        <w:t>substr(</w:t>
+      </w:r>
+      <w:proofErr w:type="gramEnd"/>
+      <w:r>
+        <w:rPr>
+          <w:rFonts w:ascii="Times New Roman" w:hAnsi="Times New Roman" w:cs="Times New Roman"/>
+          <w:sz w:val="24"/>
+          <w:lang w:val="en-GB"/>
+        </w:rPr>
+        <w:t>)</w:t>
       </w:r>
     </w:p>
     <w:p>
@@ -6375,14 +6758,25 @@
         </w:rPr>
         <w:t xml:space="preserve"> </w:t>
       </w:r>
-      <w:r>
-        <w:rPr>
-          <w:rFonts w:ascii="Times New Roman" w:hAnsi="Times New Roman" w:cs="Times New Roman"/>
-          <w:b/>
-          <w:sz w:val="24"/>
-          <w:lang w:val="en-GB"/>
-        </w:rPr>
-        <w:t>substr(str, substring)</w:t>
+      <w:proofErr w:type="gramStart"/>
+      <w:r>
+        <w:rPr>
+          <w:rFonts w:ascii="Times New Roman" w:hAnsi="Times New Roman" w:cs="Times New Roman"/>
+          <w:b/>
+          <w:sz w:val="24"/>
+          <w:lang w:val="en-GB"/>
+        </w:rPr>
+        <w:t>substr(</w:t>
+      </w:r>
+      <w:proofErr w:type="gramEnd"/>
+      <w:r>
+        <w:rPr>
+          <w:rFonts w:ascii="Times New Roman" w:hAnsi="Times New Roman" w:cs="Times New Roman"/>
+          <w:b/>
+          <w:sz w:val="24"/>
+          <w:lang w:val="en-GB"/>
+        </w:rPr>
+        <w:t>str, substring)</w:t>
       </w:r>
       <w:r>
         <w:rPr>
@@ -6501,6 +6895,7 @@
         <w:rPr>
           <w:rFonts w:ascii="Times New Roman" w:hAnsi="Times New Roman" w:cs="Times New Roman"/>
           <w:sz w:val="24"/>
+          <w:lang w:val="en-GB"/>
         </w:rPr>
         <w:t xml:space="preserve"> </w:t>
       </w:r>
@@ -6654,6 +7049,58 @@
     <w:p>
       <w:pPr>
         <w:pStyle w:val="a3"/>
+        <w:ind w:left="1080"/>
+        <w:rPr>
+          <w:rFonts w:ascii="Times New Roman" w:hAnsi="Times New Roman" w:cs="Times New Roman"/>
+          <w:sz w:val="24"/>
+          <w:lang w:val="en-GB"/>
+        </w:rPr>
+      </w:pPr>
+      <w:r>
+        <w:rPr>
+          <w:noProof/>
+          <w:lang w:eastAsia="ru-RU"/>
+        </w:rPr>
+        <w:drawing>
+          <wp:inline distT="0" distB="0" distL="0" distR="0" wp14:anchorId="3BA6BDF9" wp14:editId="62C707D9">
+            <wp:extent cx="3924300" cy="952500"/>
+            <wp:effectExtent l="0" t="0" r="0" b="0"/>
+            <wp:docPr id="20" name="Рисунок 20"/>
+            <wp:cNvGraphicFramePr>
+              <a:graphicFrameLocks xmlns:a="http://schemas.openxmlformats.org/drawingml/2006/main" noChangeAspect="1"/>
+            </wp:cNvGraphicFramePr>
+            <a:graphic xmlns:a="http://schemas.openxmlformats.org/drawingml/2006/main">
+              <a:graphicData uri="http://schemas.openxmlformats.org/drawingml/2006/picture">
+                <pic:pic xmlns:pic="http://schemas.openxmlformats.org/drawingml/2006/picture">
+                  <pic:nvPicPr>
+                    <pic:cNvPr id="1" name=""/>
+                    <pic:cNvPicPr/>
+                  </pic:nvPicPr>
+                  <pic:blipFill>
+                    <a:blip r:embed="rId24"/>
+                    <a:stretch>
+                      <a:fillRect/>
+                    </a:stretch>
+                  </pic:blipFill>
+                  <pic:spPr>
+                    <a:xfrm>
+                      <a:off x="0" y="0"/>
+                      <a:ext cx="3924300" cy="952500"/>
+                    </a:xfrm>
+                    <a:prstGeom prst="rect">
+                      <a:avLst/>
+                    </a:prstGeom>
+                  </pic:spPr>
+                </pic:pic>
+              </a:graphicData>
+            </a:graphic>
+          </wp:inline>
+        </w:drawing>
+      </w:r>
+    </w:p>
+    <w:p>
+      <w:pPr>
+        <w:pStyle w:val="a3"/>
         <w:numPr>
           <w:ilvl w:val="0"/>
           <w:numId w:val="1"/>
@@ -6671,13 +7118,23 @@
         </w:rPr>
         <w:t xml:space="preserve">Функция извлечения среза, </w:t>
       </w:r>
-      <w:r>
-        <w:rPr>
-          <w:rFonts w:ascii="Times New Roman" w:hAnsi="Times New Roman" w:cs="Times New Roman"/>
-          <w:sz w:val="24"/>
-          <w:lang w:val="en-GB"/>
-        </w:rPr>
-        <w:t>slice()</w:t>
+      <w:proofErr w:type="gramStart"/>
+      <w:r>
+        <w:rPr>
+          <w:rFonts w:ascii="Times New Roman" w:hAnsi="Times New Roman" w:cs="Times New Roman"/>
+          <w:sz w:val="24"/>
+          <w:lang w:val="en-GB"/>
+        </w:rPr>
+        <w:t>slice(</w:t>
+      </w:r>
+      <w:proofErr w:type="gramEnd"/>
+      <w:r>
+        <w:rPr>
+          <w:rFonts w:ascii="Times New Roman" w:hAnsi="Times New Roman" w:cs="Times New Roman"/>
+          <w:sz w:val="24"/>
+          <w:lang w:val="en-GB"/>
+        </w:rPr>
+        <w:t>)</w:t>
       </w:r>
     </w:p>
     <w:p>
@@ -6724,6 +7181,7 @@
         </w:rPr>
         <w:t xml:space="preserve"> </w:t>
       </w:r>
+      <w:proofErr w:type="gramStart"/>
       <w:r>
         <w:rPr>
           <w:rFonts w:ascii="Times New Roman" w:hAnsi="Times New Roman" w:cs="Times New Roman"/>
@@ -6742,6 +7200,7 @@
         </w:rPr>
         <w:t>(</w:t>
       </w:r>
+      <w:proofErr w:type="gramEnd"/>
       <w:r>
         <w:rPr>
           <w:rFonts w:ascii="Times New Roman" w:hAnsi="Times New Roman" w:cs="Times New Roman"/>
@@ -7030,7 +7489,9 @@
         <w:rPr>
           <w:rFonts w:ascii="Times New Roman" w:hAnsi="Times New Roman" w:cs="Times New Roman"/>
           <w:sz w:val="24"/>
-        </w:rPr>
+          <w:lang w:val="en-GB"/>
+        </w:rPr>
+        <w:lastRenderedPageBreak/>
         <w:t xml:space="preserve"> </w:t>
       </w:r>
       <w:r>
@@ -7149,7 +7610,23 @@
           <w:rFonts w:ascii="Times New Roman" w:hAnsi="Times New Roman" w:cs="Times New Roman"/>
           <w:sz w:val="24"/>
         </w:rPr>
-        <w:t xml:space="preserve"> &lt; 0, </w:t>
+        <w:t xml:space="preserve"> </w:t>
+      </w:r>
+      <w:proofErr w:type="gramStart"/>
+      <w:r>
+        <w:rPr>
+          <w:rFonts w:ascii="Times New Roman" w:hAnsi="Times New Roman" w:cs="Times New Roman"/>
+          <w:sz w:val="24"/>
+        </w:rPr>
+        <w:t>&lt; 0</w:t>
+      </w:r>
+      <w:proofErr w:type="gramEnd"/>
+      <w:r>
+        <w:rPr>
+          <w:rFonts w:ascii="Times New Roman" w:hAnsi="Times New Roman" w:cs="Times New Roman"/>
+          <w:sz w:val="24"/>
+        </w:rPr>
+        <w:t xml:space="preserve">, </w:t>
       </w:r>
       <w:r>
         <w:rPr>
@@ -7220,6 +7697,57 @@
     <w:p>
       <w:pPr>
         <w:pStyle w:val="a3"/>
+        <w:ind w:left="1080"/>
+        <w:rPr>
+          <w:rFonts w:ascii="Times New Roman" w:hAnsi="Times New Roman" w:cs="Times New Roman"/>
+          <w:sz w:val="24"/>
+        </w:rPr>
+      </w:pPr>
+      <w:r>
+        <w:rPr>
+          <w:noProof/>
+          <w:lang w:eastAsia="ru-RU"/>
+        </w:rPr>
+        <w:drawing>
+          <wp:inline distT="0" distB="0" distL="0" distR="0" wp14:anchorId="0C631A62" wp14:editId="792AB4C6">
+            <wp:extent cx="3743325" cy="1181100"/>
+            <wp:effectExtent l="0" t="0" r="9525" b="0"/>
+            <wp:docPr id="21" name="Рисунок 21"/>
+            <wp:cNvGraphicFramePr>
+              <a:graphicFrameLocks xmlns:a="http://schemas.openxmlformats.org/drawingml/2006/main" noChangeAspect="1"/>
+            </wp:cNvGraphicFramePr>
+            <a:graphic xmlns:a="http://schemas.openxmlformats.org/drawingml/2006/main">
+              <a:graphicData uri="http://schemas.openxmlformats.org/drawingml/2006/picture">
+                <pic:pic xmlns:pic="http://schemas.openxmlformats.org/drawingml/2006/picture">
+                  <pic:nvPicPr>
+                    <pic:cNvPr id="1" name=""/>
+                    <pic:cNvPicPr/>
+                  </pic:nvPicPr>
+                  <pic:blipFill>
+                    <a:blip r:embed="rId25"/>
+                    <a:stretch>
+                      <a:fillRect/>
+                    </a:stretch>
+                  </pic:blipFill>
+                  <pic:spPr>
+                    <a:xfrm>
+                      <a:off x="0" y="0"/>
+                      <a:ext cx="3743325" cy="1181100"/>
+                    </a:xfrm>
+                    <a:prstGeom prst="rect">
+                      <a:avLst/>
+                    </a:prstGeom>
+                  </pic:spPr>
+                </pic:pic>
+              </a:graphicData>
+            </a:graphic>
+          </wp:inline>
+        </w:drawing>
+      </w:r>
+    </w:p>
+    <w:p>
+      <w:pPr>
+        <w:pStyle w:val="a3"/>
         <w:numPr>
           <w:ilvl w:val="0"/>
           <w:numId w:val="1"/>
@@ -7236,6 +7764,7 @@
         </w:rPr>
         <w:t xml:space="preserve">Функция разбиения, </w:t>
       </w:r>
+      <w:proofErr w:type="gramStart"/>
       <w:r>
         <w:rPr>
           <w:rFonts w:ascii="Times New Roman" w:hAnsi="Times New Roman" w:cs="Times New Roman"/>
@@ -7249,7 +7778,15 @@
           <w:rFonts w:ascii="Times New Roman" w:hAnsi="Times New Roman" w:cs="Times New Roman"/>
           <w:sz w:val="24"/>
         </w:rPr>
-        <w:t>()</w:t>
+        <w:t>(</w:t>
+      </w:r>
+      <w:proofErr w:type="gramEnd"/>
+      <w:r>
+        <w:rPr>
+          <w:rFonts w:ascii="Times New Roman" w:hAnsi="Times New Roman" w:cs="Times New Roman"/>
+          <w:sz w:val="24"/>
+        </w:rPr>
+        <w:t>)</w:t>
       </w:r>
     </w:p>
     <w:p>
@@ -7285,6 +7822,7 @@
         </w:rPr>
         <w:t xml:space="preserve"> </w:t>
       </w:r>
+      <w:proofErr w:type="gramStart"/>
       <w:r>
         <w:rPr>
           <w:rFonts w:ascii="Times New Roman" w:hAnsi="Times New Roman" w:cs="Times New Roman"/>
@@ -7302,6 +7840,7 @@
         </w:rPr>
         <w:t>(</w:t>
       </w:r>
+      <w:proofErr w:type="gramEnd"/>
       <w:r>
         <w:rPr>
           <w:rFonts w:ascii="Times New Roman" w:hAnsi="Times New Roman" w:cs="Times New Roman"/>
@@ -7592,7 +8131,14 @@
           <w:rFonts w:ascii="Times New Roman" w:hAnsi="Times New Roman" w:cs="Times New Roman"/>
           <w:sz w:val="24"/>
         </w:rPr>
-        <w:t xml:space="preserve">с единственным элементов – строкой </w:t>
+        <w:t>с единственным элементом</w:t>
+      </w:r>
+      <w:r>
+        <w:rPr>
+          <w:rFonts w:ascii="Times New Roman" w:hAnsi="Times New Roman" w:cs="Times New Roman"/>
+          <w:sz w:val="24"/>
+        </w:rPr>
+        <w:t xml:space="preserve"> – строкой </w:t>
       </w:r>
       <w:r>
         <w:rPr>
@@ -7640,6 +8186,57 @@
     <w:p>
       <w:pPr>
         <w:pStyle w:val="a3"/>
+        <w:ind w:left="1080"/>
+        <w:rPr>
+          <w:rFonts w:ascii="Times New Roman" w:hAnsi="Times New Roman" w:cs="Times New Roman"/>
+          <w:sz w:val="24"/>
+        </w:rPr>
+      </w:pPr>
+      <w:r>
+        <w:rPr>
+          <w:noProof/>
+          <w:lang w:eastAsia="ru-RU"/>
+        </w:rPr>
+        <w:drawing>
+          <wp:inline distT="0" distB="0" distL="0" distR="0" wp14:anchorId="05CE418F" wp14:editId="59FE3CCA">
+            <wp:extent cx="3562350" cy="933450"/>
+            <wp:effectExtent l="0" t="0" r="0" b="0"/>
+            <wp:docPr id="22" name="Рисунок 22"/>
+            <wp:cNvGraphicFramePr>
+              <a:graphicFrameLocks xmlns:a="http://schemas.openxmlformats.org/drawingml/2006/main" noChangeAspect="1"/>
+            </wp:cNvGraphicFramePr>
+            <a:graphic xmlns:a="http://schemas.openxmlformats.org/drawingml/2006/main">
+              <a:graphicData uri="http://schemas.openxmlformats.org/drawingml/2006/picture">
+                <pic:pic xmlns:pic="http://schemas.openxmlformats.org/drawingml/2006/picture">
+                  <pic:nvPicPr>
+                    <pic:cNvPr id="1" name=""/>
+                    <pic:cNvPicPr/>
+                  </pic:nvPicPr>
+                  <pic:blipFill>
+                    <a:blip r:embed="rId26"/>
+                    <a:stretch>
+                      <a:fillRect/>
+                    </a:stretch>
+                  </pic:blipFill>
+                  <pic:spPr>
+                    <a:xfrm>
+                      <a:off x="0" y="0"/>
+                      <a:ext cx="3562350" cy="933450"/>
+                    </a:xfrm>
+                    <a:prstGeom prst="rect">
+                      <a:avLst/>
+                    </a:prstGeom>
+                  </pic:spPr>
+                </pic:pic>
+              </a:graphicData>
+            </a:graphic>
+          </wp:inline>
+        </w:drawing>
+      </w:r>
+    </w:p>
+    <w:p>
+      <w:pPr>
+        <w:pStyle w:val="a3"/>
         <w:numPr>
           <w:ilvl w:val="0"/>
           <w:numId w:val="1"/>
@@ -7656,6 +8253,7 @@
         </w:rPr>
         <w:t xml:space="preserve">Функция замены по шаблону, </w:t>
       </w:r>
+      <w:proofErr w:type="gramStart"/>
       <w:r>
         <w:rPr>
           <w:rFonts w:ascii="Times New Roman" w:hAnsi="Times New Roman" w:cs="Times New Roman"/>
@@ -7669,7 +8267,15 @@
           <w:rFonts w:ascii="Times New Roman" w:hAnsi="Times New Roman" w:cs="Times New Roman"/>
           <w:sz w:val="24"/>
         </w:rPr>
-        <w:t>()</w:t>
+        <w:t>(</w:t>
+      </w:r>
+      <w:proofErr w:type="gramEnd"/>
+      <w:r>
+        <w:rPr>
+          <w:rFonts w:ascii="Times New Roman" w:hAnsi="Times New Roman" w:cs="Times New Roman"/>
+          <w:sz w:val="24"/>
+        </w:rPr>
+        <w:t>)</w:t>
       </w:r>
     </w:p>
     <w:p>
@@ -7689,16 +8295,23 @@
         <w:rPr>
           <w:rFonts w:ascii="Times New Roman" w:hAnsi="Times New Roman" w:cs="Times New Roman"/>
           <w:sz w:val="24"/>
+        </w:rPr>
+        <w:t xml:space="preserve"> </w:t>
+      </w:r>
+      <w:r>
+        <w:rPr>
+          <w:rFonts w:ascii="Times New Roman" w:hAnsi="Times New Roman" w:cs="Times New Roman"/>
+          <w:sz w:val="24"/>
+        </w:rPr>
+        <w:t>Синтаксис</w:t>
+      </w:r>
+      <w:r>
+        <w:rPr>
+          <w:rFonts w:ascii="Times New Roman" w:hAnsi="Times New Roman" w:cs="Times New Roman"/>
+          <w:sz w:val="24"/>
           <w:lang w:val="en-US"/>
         </w:rPr>
-        <w:t xml:space="preserve"> </w:t>
-      </w:r>
-      <w:r>
-        <w:rPr>
-          <w:rFonts w:ascii="Times New Roman" w:hAnsi="Times New Roman" w:cs="Times New Roman"/>
-          <w:sz w:val="24"/>
-        </w:rPr>
-        <w:t>Синтаксис</w:t>
+        <w:t>:</w:t>
       </w:r>
       <w:r>
         <w:rPr>
@@ -7706,24 +8319,27 @@
           <w:sz w:val="24"/>
           <w:lang w:val="en-US"/>
         </w:rPr>
-        <w:t>:</w:t>
-      </w:r>
-      <w:r>
-        <w:rPr>
-          <w:rFonts w:ascii="Times New Roman" w:hAnsi="Times New Roman" w:cs="Times New Roman"/>
-          <w:sz w:val="24"/>
-          <w:lang w:val="en-US"/>
-        </w:rPr>
-        <w:t xml:space="preserve"> </w:t>
-      </w:r>
-      <w:r>
-        <w:rPr>
-          <w:rFonts w:ascii="Times New Roman" w:hAnsi="Times New Roman" w:cs="Times New Roman"/>
-          <w:b/>
-          <w:sz w:val="24"/>
-          <w:lang w:val="en-GB"/>
-        </w:rPr>
-        <w:t>replace(str, replacing, replacement)</w:t>
+        <w:t xml:space="preserve"> </w:t>
+      </w:r>
+      <w:proofErr w:type="gramStart"/>
+      <w:r>
+        <w:rPr>
+          <w:rFonts w:ascii="Times New Roman" w:hAnsi="Times New Roman" w:cs="Times New Roman"/>
+          <w:b/>
+          <w:sz w:val="24"/>
+          <w:lang w:val="en-GB"/>
+        </w:rPr>
+        <w:t>replace(</w:t>
+      </w:r>
+      <w:proofErr w:type="gramEnd"/>
+      <w:r>
+        <w:rPr>
+          <w:rFonts w:ascii="Times New Roman" w:hAnsi="Times New Roman" w:cs="Times New Roman"/>
+          <w:b/>
+          <w:sz w:val="24"/>
+          <w:lang w:val="en-GB"/>
+        </w:rPr>
+        <w:t>str, replacing, replacement)</w:t>
       </w:r>
       <w:r>
         <w:rPr>
@@ -7843,6 +8459,7 @@
         <w:rPr>
           <w:rFonts w:ascii="Times New Roman" w:hAnsi="Times New Roman" w:cs="Times New Roman"/>
           <w:sz w:val="24"/>
+          <w:lang w:val="en-US"/>
         </w:rPr>
         <w:t xml:space="preserve"> </w:t>
       </w:r>
@@ -7918,7 +8535,23 @@
           <w:rFonts w:ascii="Times New Roman" w:hAnsi="Times New Roman" w:cs="Times New Roman"/>
           <w:sz w:val="24"/>
         </w:rPr>
-        <w:t>; если подстрок replacing в исходной строке не было, возвращает исходную строку</w:t>
+        <w:t xml:space="preserve">; если подстрок </w:t>
+      </w:r>
+      <w:proofErr w:type="spellStart"/>
+      <w:r>
+        <w:rPr>
+          <w:rFonts w:ascii="Times New Roman" w:hAnsi="Times New Roman" w:cs="Times New Roman"/>
+          <w:sz w:val="24"/>
+        </w:rPr>
+        <w:t>replacing</w:t>
+      </w:r>
+      <w:proofErr w:type="spellEnd"/>
+      <w:r>
+        <w:rPr>
+          <w:rFonts w:ascii="Times New Roman" w:hAnsi="Times New Roman" w:cs="Times New Roman"/>
+          <w:sz w:val="24"/>
+        </w:rPr>
+        <w:t xml:space="preserve"> в исходной строке не было, возвращает исходную строку</w:t>
       </w:r>
     </w:p>
     <w:p>
@@ -7960,6 +8593,58 @@
     <w:p>
       <w:pPr>
         <w:pStyle w:val="a3"/>
+        <w:ind w:left="1080"/>
+        <w:rPr>
+          <w:rFonts w:ascii="Times New Roman" w:hAnsi="Times New Roman" w:cs="Times New Roman"/>
+          <w:sz w:val="24"/>
+          <w:lang w:val="en-GB"/>
+        </w:rPr>
+      </w:pPr>
+      <w:r>
+        <w:rPr>
+          <w:noProof/>
+          <w:lang w:eastAsia="ru-RU"/>
+        </w:rPr>
+        <w:drawing>
+          <wp:inline distT="0" distB="0" distL="0" distR="0" wp14:anchorId="15C9DE81" wp14:editId="1D27CBFF">
+            <wp:extent cx="4391025" cy="2133600"/>
+            <wp:effectExtent l="0" t="0" r="9525" b="0"/>
+            <wp:docPr id="23" name="Рисунок 23"/>
+            <wp:cNvGraphicFramePr>
+              <a:graphicFrameLocks xmlns:a="http://schemas.openxmlformats.org/drawingml/2006/main" noChangeAspect="1"/>
+            </wp:cNvGraphicFramePr>
+            <a:graphic xmlns:a="http://schemas.openxmlformats.org/drawingml/2006/main">
+              <a:graphicData uri="http://schemas.openxmlformats.org/drawingml/2006/picture">
+                <pic:pic xmlns:pic="http://schemas.openxmlformats.org/drawingml/2006/picture">
+                  <pic:nvPicPr>
+                    <pic:cNvPr id="1" name=""/>
+                    <pic:cNvPicPr/>
+                  </pic:nvPicPr>
+                  <pic:blipFill>
+                    <a:blip r:embed="rId27"/>
+                    <a:stretch>
+                      <a:fillRect/>
+                    </a:stretch>
+                  </pic:blipFill>
+                  <pic:spPr>
+                    <a:xfrm>
+                      <a:off x="0" y="0"/>
+                      <a:ext cx="4391025" cy="2133600"/>
+                    </a:xfrm>
+                    <a:prstGeom prst="rect">
+                      <a:avLst/>
+                    </a:prstGeom>
+                  </pic:spPr>
+                </pic:pic>
+              </a:graphicData>
+            </a:graphic>
+          </wp:inline>
+        </w:drawing>
+      </w:r>
+    </w:p>
+    <w:p>
+      <w:pPr>
+        <w:pStyle w:val="a3"/>
         <w:numPr>
           <w:ilvl w:val="0"/>
           <w:numId w:val="1"/>
@@ -7974,16 +8659,25 @@
           <w:rFonts w:ascii="Times New Roman" w:hAnsi="Times New Roman" w:cs="Times New Roman"/>
           <w:sz w:val="24"/>
         </w:rPr>
-        <w:lastRenderedPageBreak/>
         <w:t xml:space="preserve">Функция соединения, </w:t>
       </w:r>
-      <w:r>
-        <w:rPr>
-          <w:rFonts w:ascii="Times New Roman" w:hAnsi="Times New Roman" w:cs="Times New Roman"/>
-          <w:sz w:val="24"/>
-          <w:lang w:val="en-GB"/>
-        </w:rPr>
-        <w:t>join()</w:t>
+      <w:proofErr w:type="gramStart"/>
+      <w:r>
+        <w:rPr>
+          <w:rFonts w:ascii="Times New Roman" w:hAnsi="Times New Roman" w:cs="Times New Roman"/>
+          <w:sz w:val="24"/>
+          <w:lang w:val="en-GB"/>
+        </w:rPr>
+        <w:t>join(</w:t>
+      </w:r>
+      <w:proofErr w:type="gramEnd"/>
+      <w:r>
+        <w:rPr>
+          <w:rFonts w:ascii="Times New Roman" w:hAnsi="Times New Roman" w:cs="Times New Roman"/>
+          <w:sz w:val="24"/>
+          <w:lang w:val="en-GB"/>
+        </w:rPr>
+        <w:t>)</w:t>
       </w:r>
     </w:p>
     <w:p>
@@ -8019,6 +8713,7 @@
         </w:rPr>
         <w:t xml:space="preserve"> </w:t>
       </w:r>
+      <w:proofErr w:type="gramStart"/>
       <w:r>
         <w:rPr>
           <w:rFonts w:ascii="Times New Roman" w:hAnsi="Times New Roman" w:cs="Times New Roman"/>
@@ -8036,6 +8731,7 @@
         </w:rPr>
         <w:t>(</w:t>
       </w:r>
+      <w:proofErr w:type="gramEnd"/>
       <w:r>
         <w:rPr>
           <w:rFonts w:ascii="Times New Roman" w:hAnsi="Times New Roman" w:cs="Times New Roman"/>
@@ -8321,6 +9017,59 @@
     </w:p>
     <w:p>
       <w:pPr>
+        <w:pStyle w:val="a3"/>
+        <w:ind w:left="1080"/>
+        <w:rPr>
+          <w:rFonts w:ascii="Times New Roman" w:hAnsi="Times New Roman" w:cs="Times New Roman"/>
+          <w:sz w:val="24"/>
+          <w:lang w:val="en-GB"/>
+        </w:rPr>
+      </w:pPr>
+      <w:r>
+        <w:rPr>
+          <w:noProof/>
+          <w:lang w:eastAsia="ru-RU"/>
+        </w:rPr>
+        <w:lastRenderedPageBreak/>
+        <w:drawing>
+          <wp:inline distT="0" distB="0" distL="0" distR="0" wp14:anchorId="61152C56" wp14:editId="07D9B0C7">
+            <wp:extent cx="4086225" cy="1466850"/>
+            <wp:effectExtent l="0" t="0" r="9525" b="0"/>
+            <wp:docPr id="24" name="Рисунок 24"/>
+            <wp:cNvGraphicFramePr>
+              <a:graphicFrameLocks xmlns:a="http://schemas.openxmlformats.org/drawingml/2006/main" noChangeAspect="1"/>
+            </wp:cNvGraphicFramePr>
+            <a:graphic xmlns:a="http://schemas.openxmlformats.org/drawingml/2006/main">
+              <a:graphicData uri="http://schemas.openxmlformats.org/drawingml/2006/picture">
+                <pic:pic xmlns:pic="http://schemas.openxmlformats.org/drawingml/2006/picture">
+                  <pic:nvPicPr>
+                    <pic:cNvPr id="1" name=""/>
+                    <pic:cNvPicPr/>
+                  </pic:nvPicPr>
+                  <pic:blipFill>
+                    <a:blip r:embed="rId28"/>
+                    <a:stretch>
+                      <a:fillRect/>
+                    </a:stretch>
+                  </pic:blipFill>
+                  <pic:spPr>
+                    <a:xfrm>
+                      <a:off x="0" y="0"/>
+                      <a:ext cx="4086225" cy="1466850"/>
+                    </a:xfrm>
+                    <a:prstGeom prst="rect">
+                      <a:avLst/>
+                    </a:prstGeom>
+                  </pic:spPr>
+                </pic:pic>
+              </a:graphicData>
+            </a:graphic>
+          </wp:inline>
+        </w:drawing>
+      </w:r>
+    </w:p>
+    <w:p>
+      <w:pPr>
         <w:rPr>
           <w:rFonts w:ascii="Times New Roman" w:hAnsi="Times New Roman" w:cs="Times New Roman"/>
           <w:sz w:val="24"/>
@@ -8453,7 +9202,6 @@
         <w:rPr>
           <w:rFonts w:ascii="Times New Roman" w:hAnsi="Times New Roman" w:cs="Times New Roman"/>
           <w:sz w:val="24"/>
-          <w:lang w:val="en-US"/>
         </w:rPr>
         <w:t xml:space="preserve"> </w:t>
       </w:r>
@@ -8512,6 +9260,7 @@
         </w:rPr>
         <w:t xml:space="preserve"> then: </w:t>
       </w:r>
+      <w:proofErr w:type="spellStart"/>
       <w:r>
         <w:rPr>
           <w:rFonts w:ascii="Times New Roman" w:hAnsi="Times New Roman" w:cs="Times New Roman"/>
@@ -8539,6 +9288,7 @@
         </w:rPr>
         <w:t>block</w:t>
       </w:r>
+      <w:proofErr w:type="spellEnd"/>
       <w:r>
         <w:rPr>
           <w:rFonts w:ascii="Times New Roman" w:hAnsi="Times New Roman" w:cs="Times New Roman"/>
@@ -8580,6 +9330,7 @@
         </w:rPr>
         <w:t xml:space="preserve">if (condition) then: </w:t>
       </w:r>
+      <w:proofErr w:type="spellStart"/>
       <w:r>
         <w:rPr>
           <w:rFonts w:ascii="Times New Roman" w:hAnsi="Times New Roman" w:cs="Times New Roman"/>
@@ -8598,6 +9349,7 @@
         </w:rPr>
         <w:t>block</w:t>
       </w:r>
+      <w:proofErr w:type="spellEnd"/>
       <w:r>
         <w:rPr>
           <w:rFonts w:ascii="Times New Roman" w:hAnsi="Times New Roman" w:cs="Times New Roman"/>
@@ -8614,7 +9366,17 @@
           <w:sz w:val="24"/>
           <w:lang w:val="en-GB"/>
         </w:rPr>
-        <w:t>; else: code_b</w:t>
+        <w:t xml:space="preserve">; else: </w:t>
+      </w:r>
+      <w:proofErr w:type="spellStart"/>
+      <w:r>
+        <w:rPr>
+          <w:rFonts w:ascii="Times New Roman" w:hAnsi="Times New Roman" w:cs="Times New Roman"/>
+          <w:b/>
+          <w:sz w:val="24"/>
+          <w:lang w:val="en-GB"/>
+        </w:rPr>
+        <w:t>code_b</w:t>
       </w:r>
       <w:r>
         <w:rPr>
@@ -8625,6 +9387,7 @@
         </w:rPr>
         <w:t>lock</w:t>
       </w:r>
+      <w:proofErr w:type="spellEnd"/>
       <w:r>
         <w:rPr>
           <w:rFonts w:ascii="Times New Roman" w:hAnsi="Times New Roman" w:cs="Times New Roman"/>
@@ -8676,6 +9439,58 @@
     <w:p>
       <w:pPr>
         <w:pStyle w:val="a3"/>
+        <w:ind w:left="1080"/>
+        <w:rPr>
+          <w:rFonts w:ascii="Times New Roman" w:hAnsi="Times New Roman" w:cs="Times New Roman"/>
+          <w:sz w:val="24"/>
+          <w:lang w:val="en-GB"/>
+        </w:rPr>
+      </w:pPr>
+      <w:r>
+        <w:rPr>
+          <w:noProof/>
+          <w:lang w:eastAsia="ru-RU"/>
+        </w:rPr>
+        <w:drawing>
+          <wp:inline distT="0" distB="0" distL="0" distR="0" wp14:anchorId="39E5290F" wp14:editId="358CF353">
+            <wp:extent cx="3790950" cy="4600575"/>
+            <wp:effectExtent l="0" t="0" r="0" b="9525"/>
+            <wp:docPr id="25" name="Рисунок 25"/>
+            <wp:cNvGraphicFramePr>
+              <a:graphicFrameLocks xmlns:a="http://schemas.openxmlformats.org/drawingml/2006/main" noChangeAspect="1"/>
+            </wp:cNvGraphicFramePr>
+            <a:graphic xmlns:a="http://schemas.openxmlformats.org/drawingml/2006/main">
+              <a:graphicData uri="http://schemas.openxmlformats.org/drawingml/2006/picture">
+                <pic:pic xmlns:pic="http://schemas.openxmlformats.org/drawingml/2006/picture">
+                  <pic:nvPicPr>
+                    <pic:cNvPr id="1" name=""/>
+                    <pic:cNvPicPr/>
+                  </pic:nvPicPr>
+                  <pic:blipFill>
+                    <a:blip r:embed="rId29"/>
+                    <a:stretch>
+                      <a:fillRect/>
+                    </a:stretch>
+                  </pic:blipFill>
+                  <pic:spPr>
+                    <a:xfrm>
+                      <a:off x="0" y="0"/>
+                      <a:ext cx="3790950" cy="4600575"/>
+                    </a:xfrm>
+                    <a:prstGeom prst="rect">
+                      <a:avLst/>
+                    </a:prstGeom>
+                  </pic:spPr>
+                </pic:pic>
+              </a:graphicData>
+            </a:graphic>
+          </wp:inline>
+        </w:drawing>
+      </w:r>
+    </w:p>
+    <w:p>
+      <w:pPr>
+        <w:pStyle w:val="a3"/>
         <w:numPr>
           <w:ilvl w:val="0"/>
           <w:numId w:val="5"/>
@@ -8778,6 +9593,7 @@
         <w:rPr>
           <w:rFonts w:ascii="Times New Roman" w:hAnsi="Times New Roman" w:cs="Times New Roman"/>
           <w:sz w:val="24"/>
+          <w:lang w:val="en-US"/>
         </w:rPr>
         <w:t xml:space="preserve">   </w:t>
       </w:r>
@@ -8855,6 +9671,7 @@
         <w:rPr>
           <w:rFonts w:ascii="Times New Roman" w:hAnsi="Times New Roman" w:cs="Times New Roman"/>
           <w:sz w:val="24"/>
+          <w:lang w:val="en-US"/>
         </w:rPr>
         <w:t xml:space="preserve">  </w:t>
       </w:r>
@@ -8862,15 +9679,16 @@
         <w:rPr>
           <w:rFonts w:ascii="Times New Roman" w:hAnsi="Times New Roman" w:cs="Times New Roman"/>
           <w:sz w:val="24"/>
-        </w:rPr>
-        <w:t xml:space="preserve"> </w:t>
-      </w:r>
-      <w:r>
-        <w:rPr>
-          <w:rFonts w:ascii="Times New Roman" w:hAnsi="Times New Roman" w:cs="Times New Roman"/>
-          <w:sz w:val="24"/>
           <w:lang w:val="en-US"/>
         </w:rPr>
+        <w:t xml:space="preserve"> </w:t>
+      </w:r>
+      <w:r>
+        <w:rPr>
+          <w:rFonts w:ascii="Times New Roman" w:hAnsi="Times New Roman" w:cs="Times New Roman"/>
+          <w:sz w:val="24"/>
+          <w:lang w:val="en-US"/>
+        </w:rPr>
         <w:t xml:space="preserve">2.1.2. </w:t>
       </w:r>
       <w:r>
@@ -8946,6 +9764,7 @@
         <w:rPr>
           <w:rFonts w:ascii="Times New Roman" w:hAnsi="Times New Roman" w:cs="Times New Roman"/>
           <w:sz w:val="24"/>
+          <w:lang w:val="en-US"/>
         </w:rPr>
         <w:t xml:space="preserve">  </w:t>
       </w:r>
@@ -8953,16 +9772,24 @@
         <w:rPr>
           <w:rFonts w:ascii="Times New Roman" w:hAnsi="Times New Roman" w:cs="Times New Roman"/>
           <w:sz w:val="24"/>
-        </w:rPr>
-        <w:t xml:space="preserve"> </w:t>
-      </w:r>
-      <w:r>
-        <w:rPr>
-          <w:rFonts w:ascii="Times New Roman" w:hAnsi="Times New Roman" w:cs="Times New Roman"/>
-          <w:sz w:val="24"/>
           <w:lang w:val="en-US"/>
         </w:rPr>
-        <w:t xml:space="preserve"> 2.1.3.  </w:t>
+        <w:t xml:space="preserve"> </w:t>
+      </w:r>
+      <w:r>
+        <w:rPr>
+          <w:rFonts w:ascii="Times New Roman" w:hAnsi="Times New Roman" w:cs="Times New Roman"/>
+          <w:sz w:val="24"/>
+          <w:lang w:val="en-US"/>
+        </w:rPr>
+        <w:t xml:space="preserve"> </w:t>
+      </w:r>
+      <w:r>
+        <w:rPr>
+          <w:rFonts w:ascii="Times New Roman" w:hAnsi="Times New Roman" w:cs="Times New Roman"/>
+          <w:sz w:val="24"/>
+        </w:rPr>
+        <w:t xml:space="preserve">2.1.3.  </w:t>
       </w:r>
       <w:r>
         <w:rPr>
@@ -9146,6 +9973,7 @@
           <w:sz w:val="24"/>
           <w:lang w:val="en-GB"/>
         </w:rPr>
+        <w:lastRenderedPageBreak/>
         <w:t>2.2.</w:t>
       </w:r>
       <w:r>
@@ -9171,6 +9999,2070 @@
         </w:rPr>
         <w:t>:</w:t>
       </w:r>
+    </w:p>
+    <w:p>
+      <w:pPr>
+        <w:pStyle w:val="a3"/>
+        <w:rPr>
+          <w:rFonts w:ascii="Times New Roman" w:hAnsi="Times New Roman" w:cs="Times New Roman"/>
+          <w:sz w:val="24"/>
+        </w:rPr>
+      </w:pPr>
+      <w:r>
+        <w:rPr>
+          <w:noProof/>
+          <w:lang w:eastAsia="ru-RU"/>
+        </w:rPr>
+        <w:drawing>
+          <wp:inline distT="0" distB="0" distL="0" distR="0" wp14:anchorId="262A2949" wp14:editId="23F5A954">
+            <wp:extent cx="4324350" cy="5086350"/>
+            <wp:effectExtent l="0" t="0" r="0" b="0"/>
+            <wp:docPr id="26" name="Рисунок 26"/>
+            <wp:cNvGraphicFramePr>
+              <a:graphicFrameLocks xmlns:a="http://schemas.openxmlformats.org/drawingml/2006/main" noChangeAspect="1"/>
+            </wp:cNvGraphicFramePr>
+            <a:graphic xmlns:a="http://schemas.openxmlformats.org/drawingml/2006/main">
+              <a:graphicData uri="http://schemas.openxmlformats.org/drawingml/2006/picture">
+                <pic:pic xmlns:pic="http://schemas.openxmlformats.org/drawingml/2006/picture">
+                  <pic:nvPicPr>
+                    <pic:cNvPr id="1" name=""/>
+                    <pic:cNvPicPr/>
+                  </pic:nvPicPr>
+                  <pic:blipFill>
+                    <a:blip r:embed="rId30"/>
+                    <a:stretch>
+                      <a:fillRect/>
+                    </a:stretch>
+                  </pic:blipFill>
+                  <pic:spPr>
+                    <a:xfrm>
+                      <a:off x="0" y="0"/>
+                      <a:ext cx="4324350" cy="5086350"/>
+                    </a:xfrm>
+                    <a:prstGeom prst="rect">
+                      <a:avLst/>
+                    </a:prstGeom>
+                  </pic:spPr>
+                </pic:pic>
+              </a:graphicData>
+            </a:graphic>
+          </wp:inline>
+        </w:drawing>
+      </w:r>
+    </w:p>
+    <w:p>
+      <w:pPr>
+        <w:pStyle w:val="a3"/>
+        <w:rPr>
+          <w:rFonts w:ascii="Times New Roman" w:hAnsi="Times New Roman" w:cs="Times New Roman"/>
+          <w:sz w:val="24"/>
+        </w:rPr>
+      </w:pPr>
+    </w:p>
+    <w:p>
+      <w:pPr>
+        <w:pStyle w:val="a3"/>
+        <w:jc w:val="center"/>
+        <w:rPr>
+          <w:rFonts w:ascii="Times New Roman" w:hAnsi="Times New Roman" w:cs="Times New Roman"/>
+          <w:b/>
+          <w:sz w:val="24"/>
+        </w:rPr>
+      </w:pPr>
+      <w:r>
+        <w:rPr>
+          <w:rFonts w:ascii="Times New Roman" w:hAnsi="Times New Roman" w:cs="Times New Roman"/>
+          <w:b/>
+          <w:sz w:val="24"/>
+        </w:rPr>
+        <w:t>Разработанная грамматика</w:t>
+      </w:r>
+    </w:p>
+    <w:p>
+      <w:pPr>
+        <w:pStyle w:val="a3"/>
+        <w:jc w:val="center"/>
+        <w:rPr>
+          <w:rFonts w:ascii="Times New Roman" w:hAnsi="Times New Roman" w:cs="Times New Roman"/>
+          <w:b/>
+          <w:sz w:val="24"/>
+        </w:rPr>
+      </w:pPr>
+    </w:p>
+    <w:p>
+      <w:pPr>
+        <w:pStyle w:val="a3"/>
+        <w:rPr>
+          <w:rFonts w:ascii="Times New Roman" w:hAnsi="Times New Roman" w:cs="Times New Roman"/>
+          <w:sz w:val="24"/>
+        </w:rPr>
+      </w:pPr>
+      <w:r>
+        <w:rPr>
+          <w:noProof/>
+          <w:lang w:eastAsia="ru-RU"/>
+        </w:rPr>
+        <w:lastRenderedPageBreak/>
+        <w:drawing>
+          <wp:inline distT="0" distB="0" distL="0" distR="0" wp14:anchorId="5E66952B" wp14:editId="5BD04EC2">
+            <wp:extent cx="2085975" cy="7886700"/>
+            <wp:effectExtent l="0" t="0" r="9525" b="0"/>
+            <wp:docPr id="27" name="Рисунок 27"/>
+            <wp:cNvGraphicFramePr>
+              <a:graphicFrameLocks xmlns:a="http://schemas.openxmlformats.org/drawingml/2006/main" noChangeAspect="1"/>
+            </wp:cNvGraphicFramePr>
+            <a:graphic xmlns:a="http://schemas.openxmlformats.org/drawingml/2006/main">
+              <a:graphicData uri="http://schemas.openxmlformats.org/drawingml/2006/picture">
+                <pic:pic xmlns:pic="http://schemas.openxmlformats.org/drawingml/2006/picture">
+                  <pic:nvPicPr>
+                    <pic:cNvPr id="1" name=""/>
+                    <pic:cNvPicPr/>
+                  </pic:nvPicPr>
+                  <pic:blipFill>
+                    <a:blip r:embed="rId31"/>
+                    <a:stretch>
+                      <a:fillRect/>
+                    </a:stretch>
+                  </pic:blipFill>
+                  <pic:spPr>
+                    <a:xfrm>
+                      <a:off x="0" y="0"/>
+                      <a:ext cx="2085975" cy="7886700"/>
+                    </a:xfrm>
+                    <a:prstGeom prst="rect">
+                      <a:avLst/>
+                    </a:prstGeom>
+                  </pic:spPr>
+                </pic:pic>
+              </a:graphicData>
+            </a:graphic>
+          </wp:inline>
+        </w:drawing>
+      </w:r>
+      <w:r>
+        <w:rPr>
+          <w:noProof/>
+          <w:lang w:eastAsia="ru-RU"/>
+        </w:rPr>
+        <w:drawing>
+          <wp:inline distT="0" distB="0" distL="0" distR="0" wp14:anchorId="0EDF44A9" wp14:editId="6EA10037">
+            <wp:extent cx="2714625" cy="828675"/>
+            <wp:effectExtent l="0" t="0" r="9525" b="9525"/>
+            <wp:docPr id="28" name="Рисунок 28"/>
+            <wp:cNvGraphicFramePr>
+              <a:graphicFrameLocks xmlns:a="http://schemas.openxmlformats.org/drawingml/2006/main" noChangeAspect="1"/>
+            </wp:cNvGraphicFramePr>
+            <a:graphic xmlns:a="http://schemas.openxmlformats.org/drawingml/2006/main">
+              <a:graphicData uri="http://schemas.openxmlformats.org/drawingml/2006/picture">
+                <pic:pic xmlns:pic="http://schemas.openxmlformats.org/drawingml/2006/picture">
+                  <pic:nvPicPr>
+                    <pic:cNvPr id="1" name=""/>
+                    <pic:cNvPicPr/>
+                  </pic:nvPicPr>
+                  <pic:blipFill>
+                    <a:blip r:embed="rId32"/>
+                    <a:stretch>
+                      <a:fillRect/>
+                    </a:stretch>
+                  </pic:blipFill>
+                  <pic:spPr>
+                    <a:xfrm>
+                      <a:off x="0" y="0"/>
+                      <a:ext cx="2714625" cy="828675"/>
+                    </a:xfrm>
+                    <a:prstGeom prst="rect">
+                      <a:avLst/>
+                    </a:prstGeom>
+                  </pic:spPr>
+                </pic:pic>
+              </a:graphicData>
+            </a:graphic>
+          </wp:inline>
+        </w:drawing>
+      </w:r>
+    </w:p>
+    <w:p>
+      <w:pPr>
+        <w:pStyle w:val="a3"/>
+        <w:rPr>
+          <w:rFonts w:ascii="Times New Roman" w:hAnsi="Times New Roman" w:cs="Times New Roman"/>
+          <w:sz w:val="24"/>
+        </w:rPr>
+      </w:pPr>
+    </w:p>
+    <w:p>
+      <w:pPr>
+        <w:pStyle w:val="a3"/>
+        <w:rPr>
+          <w:rFonts w:ascii="Times New Roman" w:hAnsi="Times New Roman" w:cs="Times New Roman"/>
+          <w:sz w:val="24"/>
+        </w:rPr>
+      </w:pPr>
+      <w:r>
+        <w:rPr>
+          <w:noProof/>
+          <w:lang w:eastAsia="ru-RU"/>
+        </w:rPr>
+        <w:lastRenderedPageBreak/>
+        <w:drawing>
+          <wp:inline distT="0" distB="0" distL="0" distR="0" wp14:anchorId="12C28462" wp14:editId="3967E199">
+            <wp:extent cx="4257675" cy="6276975"/>
+            <wp:effectExtent l="0" t="0" r="9525" b="9525"/>
+            <wp:docPr id="29" name="Рисунок 29"/>
+            <wp:cNvGraphicFramePr>
+              <a:graphicFrameLocks xmlns:a="http://schemas.openxmlformats.org/drawingml/2006/main" noChangeAspect="1"/>
+            </wp:cNvGraphicFramePr>
+            <a:graphic xmlns:a="http://schemas.openxmlformats.org/drawingml/2006/main">
+              <a:graphicData uri="http://schemas.openxmlformats.org/drawingml/2006/picture">
+                <pic:pic xmlns:pic="http://schemas.openxmlformats.org/drawingml/2006/picture">
+                  <pic:nvPicPr>
+                    <pic:cNvPr id="1" name=""/>
+                    <pic:cNvPicPr/>
+                  </pic:nvPicPr>
+                  <pic:blipFill>
+                    <a:blip r:embed="rId33"/>
+                    <a:stretch>
+                      <a:fillRect/>
+                    </a:stretch>
+                  </pic:blipFill>
+                  <pic:spPr>
+                    <a:xfrm>
+                      <a:off x="0" y="0"/>
+                      <a:ext cx="4257675" cy="6276975"/>
+                    </a:xfrm>
+                    <a:prstGeom prst="rect">
+                      <a:avLst/>
+                    </a:prstGeom>
+                  </pic:spPr>
+                </pic:pic>
+              </a:graphicData>
+            </a:graphic>
+          </wp:inline>
+        </w:drawing>
+      </w:r>
+    </w:p>
+    <w:p>
+      <w:pPr>
+        <w:pStyle w:val="a3"/>
+        <w:rPr>
+          <w:rFonts w:ascii="Times New Roman" w:hAnsi="Times New Roman" w:cs="Times New Roman"/>
+          <w:sz w:val="24"/>
+        </w:rPr>
+      </w:pPr>
+    </w:p>
+    <w:p>
+      <w:pPr>
+        <w:pStyle w:val="a3"/>
+        <w:rPr>
+          <w:rFonts w:ascii="Times New Roman" w:hAnsi="Times New Roman" w:cs="Times New Roman"/>
+          <w:sz w:val="24"/>
+        </w:rPr>
+      </w:pPr>
+      <w:r>
+        <w:rPr>
+          <w:noProof/>
+          <w:lang w:eastAsia="ru-RU"/>
+        </w:rPr>
+        <w:lastRenderedPageBreak/>
+        <w:drawing>
+          <wp:inline distT="0" distB="0" distL="0" distR="0" wp14:anchorId="24FF947A" wp14:editId="20EF0826">
+            <wp:extent cx="4371975" cy="7667625"/>
+            <wp:effectExtent l="0" t="0" r="9525" b="9525"/>
+            <wp:docPr id="30" name="Рисунок 30"/>
+            <wp:cNvGraphicFramePr>
+              <a:graphicFrameLocks xmlns:a="http://schemas.openxmlformats.org/drawingml/2006/main" noChangeAspect="1"/>
+            </wp:cNvGraphicFramePr>
+            <a:graphic xmlns:a="http://schemas.openxmlformats.org/drawingml/2006/main">
+              <a:graphicData uri="http://schemas.openxmlformats.org/drawingml/2006/picture">
+                <pic:pic xmlns:pic="http://schemas.openxmlformats.org/drawingml/2006/picture">
+                  <pic:nvPicPr>
+                    <pic:cNvPr id="1" name=""/>
+                    <pic:cNvPicPr/>
+                  </pic:nvPicPr>
+                  <pic:blipFill>
+                    <a:blip r:embed="rId34"/>
+                    <a:stretch>
+                      <a:fillRect/>
+                    </a:stretch>
+                  </pic:blipFill>
+                  <pic:spPr>
+                    <a:xfrm>
+                      <a:off x="0" y="0"/>
+                      <a:ext cx="4371975" cy="7667625"/>
+                    </a:xfrm>
+                    <a:prstGeom prst="rect">
+                      <a:avLst/>
+                    </a:prstGeom>
+                  </pic:spPr>
+                </pic:pic>
+              </a:graphicData>
+            </a:graphic>
+          </wp:inline>
+        </w:drawing>
+      </w:r>
+    </w:p>
+    <w:p>
+      <w:pPr>
+        <w:pStyle w:val="a3"/>
+        <w:rPr>
+          <w:rFonts w:ascii="Times New Roman" w:hAnsi="Times New Roman" w:cs="Times New Roman"/>
+          <w:sz w:val="24"/>
+        </w:rPr>
+      </w:pPr>
+    </w:p>
+    <w:p>
+      <w:pPr>
+        <w:pStyle w:val="a3"/>
+        <w:rPr>
+          <w:rFonts w:ascii="Times New Roman" w:hAnsi="Times New Roman" w:cs="Times New Roman"/>
+          <w:sz w:val="24"/>
+        </w:rPr>
+      </w:pPr>
+      <w:r>
+        <w:rPr>
+          <w:noProof/>
+          <w:lang w:eastAsia="ru-RU"/>
+        </w:rPr>
+        <w:lastRenderedPageBreak/>
+        <w:drawing>
+          <wp:inline distT="0" distB="0" distL="0" distR="0" wp14:anchorId="47CF1F47" wp14:editId="5D9DE2ED">
+            <wp:extent cx="4762500" cy="6229350"/>
+            <wp:effectExtent l="0" t="0" r="0" b="0"/>
+            <wp:docPr id="31" name="Рисунок 31"/>
+            <wp:cNvGraphicFramePr>
+              <a:graphicFrameLocks xmlns:a="http://schemas.openxmlformats.org/drawingml/2006/main" noChangeAspect="1"/>
+            </wp:cNvGraphicFramePr>
+            <a:graphic xmlns:a="http://schemas.openxmlformats.org/drawingml/2006/main">
+              <a:graphicData uri="http://schemas.openxmlformats.org/drawingml/2006/picture">
+                <pic:pic xmlns:pic="http://schemas.openxmlformats.org/drawingml/2006/picture">
+                  <pic:nvPicPr>
+                    <pic:cNvPr id="1" name=""/>
+                    <pic:cNvPicPr/>
+                  </pic:nvPicPr>
+                  <pic:blipFill>
+                    <a:blip r:embed="rId35"/>
+                    <a:stretch>
+                      <a:fillRect/>
+                    </a:stretch>
+                  </pic:blipFill>
+                  <pic:spPr>
+                    <a:xfrm>
+                      <a:off x="0" y="0"/>
+                      <a:ext cx="4762500" cy="6229350"/>
+                    </a:xfrm>
+                    <a:prstGeom prst="rect">
+                      <a:avLst/>
+                    </a:prstGeom>
+                  </pic:spPr>
+                </pic:pic>
+              </a:graphicData>
+            </a:graphic>
+          </wp:inline>
+        </w:drawing>
+      </w:r>
+    </w:p>
+    <w:p>
+      <w:pPr>
+        <w:pStyle w:val="a3"/>
+        <w:rPr>
+          <w:rFonts w:ascii="Times New Roman" w:hAnsi="Times New Roman" w:cs="Times New Roman"/>
+          <w:sz w:val="24"/>
+        </w:rPr>
+      </w:pPr>
+    </w:p>
+    <w:p>
+      <w:pPr>
+        <w:jc w:val="center"/>
+        <w:rPr>
+          <w:rFonts w:ascii="Times New Roman" w:hAnsi="Times New Roman" w:cs="Times New Roman"/>
+          <w:sz w:val="24"/>
+        </w:rPr>
+      </w:pPr>
+      <w:r>
+        <w:rPr>
+          <w:rFonts w:ascii="Times New Roman" w:hAnsi="Times New Roman" w:cs="Times New Roman"/>
+          <w:b/>
+          <w:sz w:val="24"/>
+        </w:rPr>
+        <w:t>Описание дополнительно разработанных классов</w:t>
+      </w:r>
+    </w:p>
+    <w:p>
+      <w:pPr>
+        <w:rPr>
+          <w:rFonts w:ascii="Times New Roman" w:hAnsi="Times New Roman" w:cs="Times New Roman"/>
+          <w:sz w:val="24"/>
+        </w:rPr>
+      </w:pPr>
+      <w:r>
+        <w:rPr>
+          <w:rFonts w:ascii="Times New Roman" w:hAnsi="Times New Roman" w:cs="Times New Roman"/>
+          <w:sz w:val="24"/>
+        </w:rPr>
+        <w:tab/>
+        <w:t>Классы, разработанные для семантического анализатора:</w:t>
+      </w:r>
+    </w:p>
+    <w:p>
+      <w:pPr>
+        <w:pStyle w:val="a3"/>
+        <w:numPr>
+          <w:ilvl w:val="0"/>
+          <w:numId w:val="9"/>
+        </w:numPr>
+        <w:rPr>
+          <w:rFonts w:ascii="Times New Roman" w:hAnsi="Times New Roman" w:cs="Times New Roman"/>
+          <w:sz w:val="24"/>
+        </w:rPr>
+      </w:pPr>
+      <w:proofErr w:type="spellStart"/>
+      <w:r>
+        <w:rPr>
+          <w:rFonts w:ascii="Times New Roman" w:hAnsi="Times New Roman" w:cs="Times New Roman"/>
+          <w:sz w:val="24"/>
+          <w:lang w:val="en-US"/>
+        </w:rPr>
+        <w:t>VariableDefinition</w:t>
+      </w:r>
+      <w:proofErr w:type="spellEnd"/>
+      <w:r>
+        <w:rPr>
+          <w:rFonts w:ascii="Times New Roman" w:hAnsi="Times New Roman" w:cs="Times New Roman"/>
+          <w:sz w:val="24"/>
+        </w:rPr>
+        <w:t xml:space="preserve"> – </w:t>
+      </w:r>
+      <w:r>
+        <w:rPr>
+          <w:rFonts w:ascii="Times New Roman" w:hAnsi="Times New Roman" w:cs="Times New Roman"/>
+          <w:sz w:val="24"/>
+        </w:rPr>
+        <w:t>для учёта объявленных переменных и их типов</w:t>
+      </w:r>
+    </w:p>
+    <w:p>
+      <w:pPr>
+        <w:pStyle w:val="a3"/>
+        <w:numPr>
+          <w:ilvl w:val="0"/>
+          <w:numId w:val="9"/>
+        </w:numPr>
+        <w:rPr>
+          <w:rFonts w:ascii="Times New Roman" w:hAnsi="Times New Roman" w:cs="Times New Roman"/>
+          <w:sz w:val="24"/>
+        </w:rPr>
+      </w:pPr>
+      <w:proofErr w:type="spellStart"/>
+      <w:r>
+        <w:rPr>
+          <w:rFonts w:ascii="Times New Roman" w:hAnsi="Times New Roman" w:cs="Times New Roman"/>
+          <w:sz w:val="24"/>
+          <w:lang w:val="en-US"/>
+        </w:rPr>
+        <w:t>FunctionDefinition</w:t>
+      </w:r>
+      <w:proofErr w:type="spellEnd"/>
+      <w:r>
+        <w:rPr>
+          <w:rFonts w:ascii="Times New Roman" w:hAnsi="Times New Roman" w:cs="Times New Roman"/>
+          <w:sz w:val="24"/>
+        </w:rPr>
+        <w:t xml:space="preserve"> – </w:t>
+      </w:r>
+      <w:r>
+        <w:rPr>
+          <w:rFonts w:ascii="Times New Roman" w:hAnsi="Times New Roman" w:cs="Times New Roman"/>
+          <w:sz w:val="24"/>
+        </w:rPr>
+        <w:t>для учёта объявленных пользовательских функций, их возвращаемых типов, типов аргументов и количества аргументов</w:t>
+      </w:r>
+    </w:p>
+    <w:p>
+      <w:pPr>
+        <w:pStyle w:val="a3"/>
+        <w:numPr>
+          <w:ilvl w:val="0"/>
+          <w:numId w:val="9"/>
+        </w:numPr>
+        <w:rPr>
+          <w:rFonts w:ascii="Times New Roman" w:hAnsi="Times New Roman" w:cs="Times New Roman"/>
+          <w:sz w:val="24"/>
+        </w:rPr>
+      </w:pPr>
+      <w:r>
+        <w:rPr>
+          <w:rFonts w:ascii="Times New Roman" w:hAnsi="Times New Roman" w:cs="Times New Roman"/>
+          <w:sz w:val="24"/>
+          <w:lang w:val="en-US"/>
+        </w:rPr>
+        <w:t>Scope</w:t>
+      </w:r>
+      <w:r>
+        <w:rPr>
+          <w:rFonts w:ascii="Times New Roman" w:hAnsi="Times New Roman" w:cs="Times New Roman"/>
+          <w:sz w:val="24"/>
+        </w:rPr>
+        <w:t xml:space="preserve"> – </w:t>
+      </w:r>
+      <w:r>
+        <w:rPr>
+          <w:rFonts w:ascii="Times New Roman" w:hAnsi="Times New Roman" w:cs="Times New Roman"/>
+          <w:sz w:val="24"/>
+        </w:rPr>
+        <w:t>для учёта областей видимости переменных</w:t>
+      </w:r>
+    </w:p>
+    <w:p>
+      <w:pPr>
+        <w:ind w:left="708"/>
+        <w:rPr>
+          <w:rFonts w:ascii="Times New Roman" w:hAnsi="Times New Roman" w:cs="Times New Roman"/>
+          <w:sz w:val="24"/>
+        </w:rPr>
+      </w:pPr>
+      <w:r>
+        <w:rPr>
+          <w:rFonts w:ascii="Times New Roman" w:hAnsi="Times New Roman" w:cs="Times New Roman"/>
+          <w:sz w:val="24"/>
+        </w:rPr>
+        <w:t>Классы, разработанные для компилятора:</w:t>
+      </w:r>
+    </w:p>
+    <w:p>
+      <w:pPr>
+        <w:pStyle w:val="a3"/>
+        <w:numPr>
+          <w:ilvl w:val="0"/>
+          <w:numId w:val="10"/>
+        </w:numPr>
+        <w:rPr>
+          <w:rFonts w:ascii="Times New Roman" w:hAnsi="Times New Roman" w:cs="Times New Roman"/>
+          <w:sz w:val="24"/>
+        </w:rPr>
+      </w:pPr>
+      <w:r>
+        <w:rPr>
+          <w:rFonts w:ascii="Times New Roman" w:hAnsi="Times New Roman" w:cs="Times New Roman"/>
+          <w:sz w:val="24"/>
+          <w:lang w:val="en-US"/>
+        </w:rPr>
+        <w:t>Variable</w:t>
+      </w:r>
+      <w:r>
+        <w:rPr>
+          <w:rFonts w:ascii="Times New Roman" w:hAnsi="Times New Roman" w:cs="Times New Roman"/>
+          <w:sz w:val="24"/>
+        </w:rPr>
+        <w:t xml:space="preserve"> – </w:t>
+      </w:r>
+      <w:r>
+        <w:rPr>
+          <w:rFonts w:ascii="Times New Roman" w:hAnsi="Times New Roman" w:cs="Times New Roman"/>
+          <w:sz w:val="24"/>
+        </w:rPr>
+        <w:t>для учёта имён и типов объявленных переменных</w:t>
+      </w:r>
+    </w:p>
+    <w:p>
+      <w:pPr>
+        <w:pStyle w:val="a3"/>
+        <w:rPr>
+          <w:rFonts w:ascii="Times New Roman" w:hAnsi="Times New Roman" w:cs="Times New Roman"/>
+          <w:sz w:val="24"/>
+        </w:rPr>
+      </w:pPr>
+      <w:r>
+        <w:rPr>
+          <w:noProof/>
+          <w:lang w:eastAsia="ru-RU"/>
+        </w:rPr>
+        <w:lastRenderedPageBreak/>
+        <w:drawing>
+          <wp:inline distT="0" distB="0" distL="0" distR="0" wp14:anchorId="259D1AC3" wp14:editId="587A06C9">
+            <wp:extent cx="2990850" cy="3038475"/>
+            <wp:effectExtent l="0" t="0" r="0" b="9525"/>
+            <wp:docPr id="36" name="Рисунок 36"/>
+            <wp:cNvGraphicFramePr>
+              <a:graphicFrameLocks xmlns:a="http://schemas.openxmlformats.org/drawingml/2006/main" noChangeAspect="1"/>
+            </wp:cNvGraphicFramePr>
+            <a:graphic xmlns:a="http://schemas.openxmlformats.org/drawingml/2006/main">
+              <a:graphicData uri="http://schemas.openxmlformats.org/drawingml/2006/picture">
+                <pic:pic xmlns:pic="http://schemas.openxmlformats.org/drawingml/2006/picture">
+                  <pic:nvPicPr>
+                    <pic:cNvPr id="1" name=""/>
+                    <pic:cNvPicPr/>
+                  </pic:nvPicPr>
+                  <pic:blipFill>
+                    <a:blip r:embed="rId36"/>
+                    <a:stretch>
+                      <a:fillRect/>
+                    </a:stretch>
+                  </pic:blipFill>
+                  <pic:spPr>
+                    <a:xfrm>
+                      <a:off x="0" y="0"/>
+                      <a:ext cx="2990850" cy="3038475"/>
+                    </a:xfrm>
+                    <a:prstGeom prst="rect">
+                      <a:avLst/>
+                    </a:prstGeom>
+                  </pic:spPr>
+                </pic:pic>
+              </a:graphicData>
+            </a:graphic>
+          </wp:inline>
+        </w:drawing>
+      </w:r>
+    </w:p>
+    <w:p>
+      <w:pPr>
+        <w:pStyle w:val="a3"/>
+        <w:numPr>
+          <w:ilvl w:val="0"/>
+          <w:numId w:val="10"/>
+        </w:numPr>
+        <w:rPr>
+          <w:rFonts w:ascii="Times New Roman" w:hAnsi="Times New Roman" w:cs="Times New Roman"/>
+          <w:sz w:val="24"/>
+        </w:rPr>
+      </w:pPr>
+      <w:r>
+        <w:rPr>
+          <w:rFonts w:ascii="Times New Roman" w:hAnsi="Times New Roman" w:cs="Times New Roman"/>
+          <w:sz w:val="24"/>
+          <w:lang w:val="en-US"/>
+        </w:rPr>
+        <w:t>Method</w:t>
+      </w:r>
+      <w:r>
+        <w:rPr>
+          <w:rFonts w:ascii="Times New Roman" w:hAnsi="Times New Roman" w:cs="Times New Roman"/>
+          <w:sz w:val="24"/>
+        </w:rPr>
+        <w:t xml:space="preserve"> – содержит полную информацию о методе, будь то пользовательский или предопределённый метод: имя, возвращаемое значение, аргументы (имена + типы), объявленные локальные переменные, строки кода метода</w:t>
+      </w:r>
+    </w:p>
+    <w:p>
+      <w:pPr>
+        <w:pStyle w:val="a3"/>
+        <w:rPr>
+          <w:rFonts w:ascii="Times New Roman" w:hAnsi="Times New Roman" w:cs="Times New Roman"/>
+          <w:sz w:val="24"/>
+        </w:rPr>
+      </w:pPr>
+      <w:r>
+        <w:rPr>
+          <w:noProof/>
+          <w:lang w:eastAsia="ru-RU"/>
+        </w:rPr>
+        <w:drawing>
+          <wp:inline distT="0" distB="0" distL="0" distR="0" wp14:anchorId="1187901D" wp14:editId="40E652AF">
+            <wp:extent cx="5940425" cy="4853305"/>
+            <wp:effectExtent l="0" t="0" r="3175" b="4445"/>
+            <wp:docPr id="37" name="Рисунок 37"/>
+            <wp:cNvGraphicFramePr>
+              <a:graphicFrameLocks xmlns:a="http://schemas.openxmlformats.org/drawingml/2006/main" noChangeAspect="1"/>
+            </wp:cNvGraphicFramePr>
+            <a:graphic xmlns:a="http://schemas.openxmlformats.org/drawingml/2006/main">
+              <a:graphicData uri="http://schemas.openxmlformats.org/drawingml/2006/picture">
+                <pic:pic xmlns:pic="http://schemas.openxmlformats.org/drawingml/2006/picture">
+                  <pic:nvPicPr>
+                    <pic:cNvPr id="1" name=""/>
+                    <pic:cNvPicPr/>
+                  </pic:nvPicPr>
+                  <pic:blipFill>
+                    <a:blip r:embed="rId37"/>
+                    <a:stretch>
+                      <a:fillRect/>
+                    </a:stretch>
+                  </pic:blipFill>
+                  <pic:spPr>
+                    <a:xfrm>
+                      <a:off x="0" y="0"/>
+                      <a:ext cx="5940425" cy="4853305"/>
+                    </a:xfrm>
+                    <a:prstGeom prst="rect">
+                      <a:avLst/>
+                    </a:prstGeom>
+                  </pic:spPr>
+                </pic:pic>
+              </a:graphicData>
+            </a:graphic>
+          </wp:inline>
+        </w:drawing>
+      </w:r>
+    </w:p>
+    <w:p>
+      <w:pPr>
+        <w:pStyle w:val="a3"/>
+        <w:rPr>
+          <w:rFonts w:ascii="Times New Roman" w:hAnsi="Times New Roman" w:cs="Times New Roman"/>
+          <w:sz w:val="24"/>
+        </w:rPr>
+      </w:pPr>
+      <w:r>
+        <w:rPr>
+          <w:noProof/>
+          <w:lang w:eastAsia="ru-RU"/>
+        </w:rPr>
+        <w:lastRenderedPageBreak/>
+        <w:drawing>
+          <wp:inline distT="0" distB="0" distL="0" distR="0" wp14:anchorId="05616BA7" wp14:editId="1D5EABDA">
+            <wp:extent cx="5940425" cy="4735830"/>
+            <wp:effectExtent l="0" t="0" r="3175" b="7620"/>
+            <wp:docPr id="38" name="Рисунок 38"/>
+            <wp:cNvGraphicFramePr>
+              <a:graphicFrameLocks xmlns:a="http://schemas.openxmlformats.org/drawingml/2006/main" noChangeAspect="1"/>
+            </wp:cNvGraphicFramePr>
+            <a:graphic xmlns:a="http://schemas.openxmlformats.org/drawingml/2006/main">
+              <a:graphicData uri="http://schemas.openxmlformats.org/drawingml/2006/picture">
+                <pic:pic xmlns:pic="http://schemas.openxmlformats.org/drawingml/2006/picture">
+                  <pic:nvPicPr>
+                    <pic:cNvPr id="1" name=""/>
+                    <pic:cNvPicPr/>
+                  </pic:nvPicPr>
+                  <pic:blipFill>
+                    <a:blip r:embed="rId38"/>
+                    <a:stretch>
+                      <a:fillRect/>
+                    </a:stretch>
+                  </pic:blipFill>
+                  <pic:spPr>
+                    <a:xfrm>
+                      <a:off x="0" y="0"/>
+                      <a:ext cx="5940425" cy="4735830"/>
+                    </a:xfrm>
+                    <a:prstGeom prst="rect">
+                      <a:avLst/>
+                    </a:prstGeom>
+                  </pic:spPr>
+                </pic:pic>
+              </a:graphicData>
+            </a:graphic>
+          </wp:inline>
+        </w:drawing>
+      </w:r>
+    </w:p>
+    <w:p>
+      <w:pPr>
+        <w:pStyle w:val="a3"/>
+        <w:rPr>
+          <w:rFonts w:ascii="Times New Roman" w:hAnsi="Times New Roman" w:cs="Times New Roman"/>
+          <w:sz w:val="24"/>
+        </w:rPr>
+      </w:pPr>
+      <w:r>
+        <w:rPr>
+          <w:noProof/>
+          <w:lang w:eastAsia="ru-RU"/>
+        </w:rPr>
+        <w:drawing>
+          <wp:inline distT="0" distB="0" distL="0" distR="0" wp14:anchorId="14DEEB85" wp14:editId="792F1121">
+            <wp:extent cx="5940425" cy="2762885"/>
+            <wp:effectExtent l="0" t="0" r="3175" b="0"/>
+            <wp:docPr id="39" name="Рисунок 39"/>
+            <wp:cNvGraphicFramePr>
+              <a:graphicFrameLocks xmlns:a="http://schemas.openxmlformats.org/drawingml/2006/main" noChangeAspect="1"/>
+            </wp:cNvGraphicFramePr>
+            <a:graphic xmlns:a="http://schemas.openxmlformats.org/drawingml/2006/main">
+              <a:graphicData uri="http://schemas.openxmlformats.org/drawingml/2006/picture">
+                <pic:pic xmlns:pic="http://schemas.openxmlformats.org/drawingml/2006/picture">
+                  <pic:nvPicPr>
+                    <pic:cNvPr id="1" name=""/>
+                    <pic:cNvPicPr/>
+                  </pic:nvPicPr>
+                  <pic:blipFill>
+                    <a:blip r:embed="rId39"/>
+                    <a:stretch>
+                      <a:fillRect/>
+                    </a:stretch>
+                  </pic:blipFill>
+                  <pic:spPr>
+                    <a:xfrm>
+                      <a:off x="0" y="0"/>
+                      <a:ext cx="5940425" cy="2762885"/>
+                    </a:xfrm>
+                    <a:prstGeom prst="rect">
+                      <a:avLst/>
+                    </a:prstGeom>
+                  </pic:spPr>
+                </pic:pic>
+              </a:graphicData>
+            </a:graphic>
+          </wp:inline>
+        </w:drawing>
+      </w:r>
+    </w:p>
+    <w:p>
+      <w:pPr>
+        <w:pStyle w:val="a3"/>
+        <w:numPr>
+          <w:ilvl w:val="0"/>
+          <w:numId w:val="10"/>
+        </w:numPr>
+        <w:rPr>
+          <w:rFonts w:ascii="Times New Roman" w:hAnsi="Times New Roman" w:cs="Times New Roman"/>
+          <w:sz w:val="24"/>
+        </w:rPr>
+      </w:pPr>
+      <w:proofErr w:type="spellStart"/>
+      <w:r>
+        <w:rPr>
+          <w:rFonts w:ascii="Times New Roman" w:hAnsi="Times New Roman" w:cs="Times New Roman"/>
+          <w:sz w:val="24"/>
+          <w:lang w:val="en-US"/>
+        </w:rPr>
+        <w:t>CodeUtils</w:t>
+      </w:r>
+      <w:proofErr w:type="spellEnd"/>
+      <w:r>
+        <w:rPr>
+          <w:rFonts w:ascii="Times New Roman" w:hAnsi="Times New Roman" w:cs="Times New Roman"/>
+          <w:sz w:val="24"/>
+        </w:rPr>
+        <w:t xml:space="preserve"> – </w:t>
+      </w:r>
+      <w:r>
+        <w:rPr>
+          <w:rFonts w:ascii="Times New Roman" w:hAnsi="Times New Roman" w:cs="Times New Roman"/>
+          <w:sz w:val="24"/>
+        </w:rPr>
+        <w:t xml:space="preserve">вспомогательный класс, </w:t>
+      </w:r>
+      <w:r>
+        <w:rPr>
+          <w:rFonts w:ascii="Times New Roman" w:hAnsi="Times New Roman" w:cs="Times New Roman"/>
+          <w:sz w:val="24"/>
+        </w:rPr>
+        <w:t xml:space="preserve">для более комфортного перевода кода в формате </w:t>
+      </w:r>
+      <w:r>
+        <w:rPr>
+          <w:rFonts w:ascii="Times New Roman" w:hAnsi="Times New Roman" w:cs="Times New Roman"/>
+          <w:sz w:val="24"/>
+          <w:lang w:val="en-US"/>
+        </w:rPr>
+        <w:t>Straid</w:t>
+      </w:r>
+      <w:r>
+        <w:rPr>
+          <w:rFonts w:ascii="Times New Roman" w:hAnsi="Times New Roman" w:cs="Times New Roman"/>
+          <w:sz w:val="24"/>
+        </w:rPr>
+        <w:t xml:space="preserve"> </w:t>
+      </w:r>
+      <w:r>
+        <w:rPr>
+          <w:rFonts w:ascii="Times New Roman" w:hAnsi="Times New Roman" w:cs="Times New Roman"/>
+          <w:sz w:val="24"/>
+        </w:rPr>
+        <w:t xml:space="preserve">в код </w:t>
+      </w:r>
+      <w:r>
+        <w:rPr>
+          <w:rFonts w:ascii="Times New Roman" w:hAnsi="Times New Roman" w:cs="Times New Roman"/>
+          <w:sz w:val="24"/>
+        </w:rPr>
+        <w:t>.</w:t>
+      </w:r>
+      <w:r>
+        <w:rPr>
+          <w:rFonts w:ascii="Times New Roman" w:hAnsi="Times New Roman" w:cs="Times New Roman"/>
+          <w:sz w:val="24"/>
+          <w:lang w:val="en-US"/>
+        </w:rPr>
+        <w:t>NET</w:t>
+      </w:r>
+      <w:r>
+        <w:rPr>
+          <w:rFonts w:ascii="Times New Roman" w:hAnsi="Times New Roman" w:cs="Times New Roman"/>
+          <w:sz w:val="24"/>
+        </w:rPr>
+        <w:t xml:space="preserve"> </w:t>
+      </w:r>
+      <w:r>
+        <w:rPr>
+          <w:rFonts w:ascii="Times New Roman" w:hAnsi="Times New Roman" w:cs="Times New Roman"/>
+          <w:sz w:val="24"/>
+          <w:lang w:val="en-US"/>
+        </w:rPr>
+        <w:t>CIL</w:t>
+      </w:r>
+    </w:p>
+    <w:p>
+      <w:pPr>
+        <w:pStyle w:val="a3"/>
+        <w:rPr>
+          <w:rFonts w:ascii="Times New Roman" w:hAnsi="Times New Roman" w:cs="Times New Roman"/>
+          <w:sz w:val="24"/>
+        </w:rPr>
+      </w:pPr>
+      <w:r>
+        <w:rPr>
+          <w:noProof/>
+          <w:lang w:eastAsia="ru-RU"/>
+        </w:rPr>
+        <w:lastRenderedPageBreak/>
+        <w:drawing>
+          <wp:inline distT="0" distB="0" distL="0" distR="0" wp14:anchorId="04A51664" wp14:editId="4EEB1CCF">
+            <wp:extent cx="5940425" cy="5751830"/>
+            <wp:effectExtent l="0" t="0" r="3175" b="1270"/>
+            <wp:docPr id="40" name="Рисунок 40"/>
+            <wp:cNvGraphicFramePr>
+              <a:graphicFrameLocks xmlns:a="http://schemas.openxmlformats.org/drawingml/2006/main" noChangeAspect="1"/>
+            </wp:cNvGraphicFramePr>
+            <a:graphic xmlns:a="http://schemas.openxmlformats.org/drawingml/2006/main">
+              <a:graphicData uri="http://schemas.openxmlformats.org/drawingml/2006/picture">
+                <pic:pic xmlns:pic="http://schemas.openxmlformats.org/drawingml/2006/picture">
+                  <pic:nvPicPr>
+                    <pic:cNvPr id="1" name=""/>
+                    <pic:cNvPicPr/>
+                  </pic:nvPicPr>
+                  <pic:blipFill>
+                    <a:blip r:embed="rId40"/>
+                    <a:stretch>
+                      <a:fillRect/>
+                    </a:stretch>
+                  </pic:blipFill>
+                  <pic:spPr>
+                    <a:xfrm>
+                      <a:off x="0" y="0"/>
+                      <a:ext cx="5940425" cy="5751830"/>
+                    </a:xfrm>
+                    <a:prstGeom prst="rect">
+                      <a:avLst/>
+                    </a:prstGeom>
+                  </pic:spPr>
+                </pic:pic>
+              </a:graphicData>
+            </a:graphic>
+          </wp:inline>
+        </w:drawing>
+      </w:r>
+    </w:p>
+    <w:p>
+      <w:pPr>
+        <w:pStyle w:val="a3"/>
+        <w:rPr>
+          <w:rFonts w:ascii="Times New Roman" w:hAnsi="Times New Roman" w:cs="Times New Roman"/>
+          <w:sz w:val="24"/>
+        </w:rPr>
+      </w:pPr>
+      <w:r>
+        <w:rPr>
+          <w:noProof/>
+          <w:lang w:eastAsia="ru-RU"/>
+        </w:rPr>
+        <w:lastRenderedPageBreak/>
+        <w:drawing>
+          <wp:inline distT="0" distB="0" distL="0" distR="0" wp14:anchorId="15E013F1" wp14:editId="764C79FC">
+            <wp:extent cx="5940425" cy="4645025"/>
+            <wp:effectExtent l="0" t="0" r="3175" b="3175"/>
+            <wp:docPr id="41" name="Рисунок 41"/>
+            <wp:cNvGraphicFramePr>
+              <a:graphicFrameLocks xmlns:a="http://schemas.openxmlformats.org/drawingml/2006/main" noChangeAspect="1"/>
+            </wp:cNvGraphicFramePr>
+            <a:graphic xmlns:a="http://schemas.openxmlformats.org/drawingml/2006/main">
+              <a:graphicData uri="http://schemas.openxmlformats.org/drawingml/2006/picture">
+                <pic:pic xmlns:pic="http://schemas.openxmlformats.org/drawingml/2006/picture">
+                  <pic:nvPicPr>
+                    <pic:cNvPr id="1" name=""/>
+                    <pic:cNvPicPr/>
+                  </pic:nvPicPr>
+                  <pic:blipFill>
+                    <a:blip r:embed="rId41"/>
+                    <a:stretch>
+                      <a:fillRect/>
+                    </a:stretch>
+                  </pic:blipFill>
+                  <pic:spPr>
+                    <a:xfrm>
+                      <a:off x="0" y="0"/>
+                      <a:ext cx="5940425" cy="4645025"/>
+                    </a:xfrm>
+                    <a:prstGeom prst="rect">
+                      <a:avLst/>
+                    </a:prstGeom>
+                  </pic:spPr>
+                </pic:pic>
+              </a:graphicData>
+            </a:graphic>
+          </wp:inline>
+        </w:drawing>
+      </w:r>
+      <w:r>
+        <w:rPr>
+          <w:noProof/>
+          <w:lang w:eastAsia="ru-RU"/>
+        </w:rPr>
+        <w:drawing>
+          <wp:inline distT="0" distB="0" distL="0" distR="0" wp14:anchorId="15428207" wp14:editId="370D88FB">
+            <wp:extent cx="5940425" cy="4175760"/>
+            <wp:effectExtent l="0" t="0" r="3175" b="0"/>
+            <wp:docPr id="42" name="Рисунок 42"/>
+            <wp:cNvGraphicFramePr>
+              <a:graphicFrameLocks xmlns:a="http://schemas.openxmlformats.org/drawingml/2006/main" noChangeAspect="1"/>
+            </wp:cNvGraphicFramePr>
+            <a:graphic xmlns:a="http://schemas.openxmlformats.org/drawingml/2006/main">
+              <a:graphicData uri="http://schemas.openxmlformats.org/drawingml/2006/picture">
+                <pic:pic xmlns:pic="http://schemas.openxmlformats.org/drawingml/2006/picture">
+                  <pic:nvPicPr>
+                    <pic:cNvPr id="1" name=""/>
+                    <pic:cNvPicPr/>
+                  </pic:nvPicPr>
+                  <pic:blipFill>
+                    <a:blip r:embed="rId42"/>
+                    <a:stretch>
+                      <a:fillRect/>
+                    </a:stretch>
+                  </pic:blipFill>
+                  <pic:spPr>
+                    <a:xfrm>
+                      <a:off x="0" y="0"/>
+                      <a:ext cx="5940425" cy="4175760"/>
+                    </a:xfrm>
+                    <a:prstGeom prst="rect">
+                      <a:avLst/>
+                    </a:prstGeom>
+                  </pic:spPr>
+                </pic:pic>
+              </a:graphicData>
+            </a:graphic>
+          </wp:inline>
+        </w:drawing>
+      </w:r>
+    </w:p>
+    <w:p>
+      <w:pPr>
+        <w:pStyle w:val="a3"/>
+        <w:rPr>
+          <w:rFonts w:ascii="Times New Roman" w:hAnsi="Times New Roman" w:cs="Times New Roman"/>
+          <w:sz w:val="24"/>
+        </w:rPr>
+      </w:pPr>
+      <w:r>
+        <w:rPr>
+          <w:noProof/>
+          <w:lang w:eastAsia="ru-RU"/>
+        </w:rPr>
+        <w:lastRenderedPageBreak/>
+        <w:drawing>
+          <wp:inline distT="0" distB="0" distL="0" distR="0" wp14:anchorId="52FDC36F" wp14:editId="6E69CA47">
+            <wp:extent cx="5940425" cy="4203065"/>
+            <wp:effectExtent l="0" t="0" r="3175" b="6985"/>
+            <wp:docPr id="43" name="Рисунок 43"/>
+            <wp:cNvGraphicFramePr>
+              <a:graphicFrameLocks xmlns:a="http://schemas.openxmlformats.org/drawingml/2006/main" noChangeAspect="1"/>
+            </wp:cNvGraphicFramePr>
+            <a:graphic xmlns:a="http://schemas.openxmlformats.org/drawingml/2006/main">
+              <a:graphicData uri="http://schemas.openxmlformats.org/drawingml/2006/picture">
+                <pic:pic xmlns:pic="http://schemas.openxmlformats.org/drawingml/2006/picture">
+                  <pic:nvPicPr>
+                    <pic:cNvPr id="1" name=""/>
+                    <pic:cNvPicPr/>
+                  </pic:nvPicPr>
+                  <pic:blipFill>
+                    <a:blip r:embed="rId43"/>
+                    <a:stretch>
+                      <a:fillRect/>
+                    </a:stretch>
+                  </pic:blipFill>
+                  <pic:spPr>
+                    <a:xfrm>
+                      <a:off x="0" y="0"/>
+                      <a:ext cx="5940425" cy="4203065"/>
+                    </a:xfrm>
+                    <a:prstGeom prst="rect">
+                      <a:avLst/>
+                    </a:prstGeom>
+                  </pic:spPr>
+                </pic:pic>
+              </a:graphicData>
+            </a:graphic>
+          </wp:inline>
+        </w:drawing>
+      </w:r>
+    </w:p>
+    <w:p>
+      <w:pPr>
+        <w:pStyle w:val="a3"/>
+        <w:rPr>
+          <w:rFonts w:ascii="Times New Roman" w:hAnsi="Times New Roman" w:cs="Times New Roman"/>
+          <w:sz w:val="24"/>
+        </w:rPr>
+      </w:pPr>
+      <w:r>
+        <w:rPr>
+          <w:noProof/>
+          <w:lang w:eastAsia="ru-RU"/>
+        </w:rPr>
+        <w:lastRenderedPageBreak/>
+        <w:drawing>
+          <wp:inline distT="0" distB="0" distL="0" distR="0" wp14:anchorId="6EA94641" wp14:editId="22E836B4">
+            <wp:extent cx="5940425" cy="7168515"/>
+            <wp:effectExtent l="0" t="0" r="3175" b="0"/>
+            <wp:docPr id="44" name="Рисунок 44"/>
+            <wp:cNvGraphicFramePr>
+              <a:graphicFrameLocks xmlns:a="http://schemas.openxmlformats.org/drawingml/2006/main" noChangeAspect="1"/>
+            </wp:cNvGraphicFramePr>
+            <a:graphic xmlns:a="http://schemas.openxmlformats.org/drawingml/2006/main">
+              <a:graphicData uri="http://schemas.openxmlformats.org/drawingml/2006/picture">
+                <pic:pic xmlns:pic="http://schemas.openxmlformats.org/drawingml/2006/picture">
+                  <pic:nvPicPr>
+                    <pic:cNvPr id="1" name=""/>
+                    <pic:cNvPicPr/>
+                  </pic:nvPicPr>
+                  <pic:blipFill>
+                    <a:blip r:embed="rId44"/>
+                    <a:stretch>
+                      <a:fillRect/>
+                    </a:stretch>
+                  </pic:blipFill>
+                  <pic:spPr>
+                    <a:xfrm>
+                      <a:off x="0" y="0"/>
+                      <a:ext cx="5940425" cy="7168515"/>
+                    </a:xfrm>
+                    <a:prstGeom prst="rect">
+                      <a:avLst/>
+                    </a:prstGeom>
+                  </pic:spPr>
+                </pic:pic>
+              </a:graphicData>
+            </a:graphic>
+          </wp:inline>
+        </w:drawing>
+      </w:r>
+    </w:p>
+    <w:p>
+      <w:pPr>
+        <w:pStyle w:val="a3"/>
+        <w:rPr>
+          <w:rFonts w:ascii="Times New Roman" w:hAnsi="Times New Roman" w:cs="Times New Roman"/>
+          <w:sz w:val="24"/>
+        </w:rPr>
+      </w:pPr>
+      <w:r>
+        <w:rPr>
+          <w:noProof/>
+          <w:lang w:eastAsia="ru-RU"/>
+        </w:rPr>
+        <w:lastRenderedPageBreak/>
+        <w:drawing>
+          <wp:inline distT="0" distB="0" distL="0" distR="0" wp14:anchorId="1B1F1374" wp14:editId="43720133">
+            <wp:extent cx="5267325" cy="2171700"/>
+            <wp:effectExtent l="0" t="0" r="9525" b="0"/>
+            <wp:docPr id="45" name="Рисунок 45"/>
+            <wp:cNvGraphicFramePr>
+              <a:graphicFrameLocks xmlns:a="http://schemas.openxmlformats.org/drawingml/2006/main" noChangeAspect="1"/>
+            </wp:cNvGraphicFramePr>
+            <a:graphic xmlns:a="http://schemas.openxmlformats.org/drawingml/2006/main">
+              <a:graphicData uri="http://schemas.openxmlformats.org/drawingml/2006/picture">
+                <pic:pic xmlns:pic="http://schemas.openxmlformats.org/drawingml/2006/picture">
+                  <pic:nvPicPr>
+                    <pic:cNvPr id="1" name=""/>
+                    <pic:cNvPicPr/>
+                  </pic:nvPicPr>
+                  <pic:blipFill>
+                    <a:blip r:embed="rId45"/>
+                    <a:stretch>
+                      <a:fillRect/>
+                    </a:stretch>
+                  </pic:blipFill>
+                  <pic:spPr>
+                    <a:xfrm>
+                      <a:off x="0" y="0"/>
+                      <a:ext cx="5267325" cy="2171700"/>
+                    </a:xfrm>
+                    <a:prstGeom prst="rect">
+                      <a:avLst/>
+                    </a:prstGeom>
+                  </pic:spPr>
+                </pic:pic>
+              </a:graphicData>
+            </a:graphic>
+          </wp:inline>
+        </w:drawing>
+      </w:r>
+    </w:p>
+    <w:p>
+      <w:pPr>
+        <w:pStyle w:val="a3"/>
+        <w:rPr>
+          <w:rFonts w:ascii="Times New Roman" w:hAnsi="Times New Roman" w:cs="Times New Roman"/>
+          <w:sz w:val="24"/>
+        </w:rPr>
+      </w:pPr>
+    </w:p>
+    <w:p>
+      <w:pPr>
+        <w:jc w:val="center"/>
+        <w:rPr>
+          <w:rFonts w:ascii="Times New Roman" w:hAnsi="Times New Roman" w:cs="Times New Roman"/>
+          <w:b/>
+          <w:sz w:val="24"/>
+        </w:rPr>
+      </w:pPr>
+      <w:r>
+        <w:rPr>
+          <w:rFonts w:ascii="Times New Roman" w:hAnsi="Times New Roman" w:cs="Times New Roman"/>
+          <w:b/>
+          <w:sz w:val="24"/>
+        </w:rPr>
+        <w:t>Примеры работы компилятора</w:t>
+      </w:r>
+    </w:p>
+    <w:p>
+      <w:pPr>
+        <w:rPr>
+          <w:rFonts w:ascii="Times New Roman" w:hAnsi="Times New Roman" w:cs="Times New Roman"/>
+          <w:sz w:val="24"/>
+        </w:rPr>
+      </w:pPr>
+      <w:r>
+        <w:rPr>
+          <w:rFonts w:ascii="Times New Roman" w:hAnsi="Times New Roman" w:cs="Times New Roman"/>
+          <w:sz w:val="24"/>
+        </w:rPr>
+        <w:tab/>
+        <w:t xml:space="preserve">Компилятор из </w:t>
+      </w:r>
+      <w:r>
+        <w:rPr>
+          <w:rFonts w:ascii="Times New Roman" w:hAnsi="Times New Roman" w:cs="Times New Roman"/>
+          <w:sz w:val="24"/>
+          <w:lang w:val="en-US"/>
+        </w:rPr>
+        <w:t>Straid</w:t>
+      </w:r>
+      <w:r>
+        <w:rPr>
+          <w:rFonts w:ascii="Times New Roman" w:hAnsi="Times New Roman" w:cs="Times New Roman"/>
+          <w:sz w:val="24"/>
+        </w:rPr>
+        <w:t xml:space="preserve"> </w:t>
+      </w:r>
+      <w:r>
+        <w:rPr>
+          <w:rFonts w:ascii="Times New Roman" w:hAnsi="Times New Roman" w:cs="Times New Roman"/>
+          <w:sz w:val="24"/>
+        </w:rPr>
+        <w:t xml:space="preserve">в </w:t>
+      </w:r>
+      <w:r>
+        <w:rPr>
+          <w:rFonts w:ascii="Times New Roman" w:hAnsi="Times New Roman" w:cs="Times New Roman"/>
+          <w:sz w:val="24"/>
+        </w:rPr>
+        <w:t>.</w:t>
+      </w:r>
+      <w:r>
+        <w:rPr>
+          <w:rFonts w:ascii="Times New Roman" w:hAnsi="Times New Roman" w:cs="Times New Roman"/>
+          <w:sz w:val="24"/>
+          <w:lang w:val="en-US"/>
+        </w:rPr>
+        <w:t>NET</w:t>
+      </w:r>
+      <w:r>
+        <w:rPr>
+          <w:rFonts w:ascii="Times New Roman" w:hAnsi="Times New Roman" w:cs="Times New Roman"/>
+          <w:sz w:val="24"/>
+        </w:rPr>
+        <w:t xml:space="preserve"> </w:t>
+      </w:r>
+      <w:r>
+        <w:rPr>
+          <w:rFonts w:ascii="Times New Roman" w:hAnsi="Times New Roman" w:cs="Times New Roman"/>
+          <w:sz w:val="24"/>
+          <w:lang w:val="en-US"/>
+        </w:rPr>
+        <w:t>CIL</w:t>
+      </w:r>
+      <w:r>
+        <w:rPr>
+          <w:rFonts w:ascii="Times New Roman" w:hAnsi="Times New Roman" w:cs="Times New Roman"/>
+          <w:sz w:val="24"/>
+        </w:rPr>
+        <w:t xml:space="preserve"> </w:t>
+      </w:r>
+      <w:r>
+        <w:rPr>
+          <w:rFonts w:ascii="Times New Roman" w:hAnsi="Times New Roman" w:cs="Times New Roman"/>
+          <w:sz w:val="24"/>
+        </w:rPr>
+        <w:t xml:space="preserve">перед началом непосредственно компиляции инициализирует предопределённые методы на языке </w:t>
+      </w:r>
+      <w:r>
+        <w:rPr>
+          <w:rFonts w:ascii="Times New Roman" w:hAnsi="Times New Roman" w:cs="Times New Roman"/>
+          <w:sz w:val="24"/>
+        </w:rPr>
+        <w:t>.</w:t>
+      </w:r>
+      <w:r>
+        <w:rPr>
+          <w:rFonts w:ascii="Times New Roman" w:hAnsi="Times New Roman" w:cs="Times New Roman"/>
+          <w:sz w:val="24"/>
+          <w:lang w:val="en-US"/>
+        </w:rPr>
+        <w:t>NET</w:t>
+      </w:r>
+      <w:r>
+        <w:rPr>
+          <w:rFonts w:ascii="Times New Roman" w:hAnsi="Times New Roman" w:cs="Times New Roman"/>
+          <w:sz w:val="24"/>
+        </w:rPr>
+        <w:t xml:space="preserve"> </w:t>
+      </w:r>
+      <w:r>
+        <w:rPr>
+          <w:rFonts w:ascii="Times New Roman" w:hAnsi="Times New Roman" w:cs="Times New Roman"/>
+          <w:sz w:val="24"/>
+          <w:lang w:val="en-US"/>
+        </w:rPr>
+        <w:t>CIL</w:t>
+      </w:r>
+      <w:r>
+        <w:rPr>
+          <w:rFonts w:ascii="Times New Roman" w:hAnsi="Times New Roman" w:cs="Times New Roman"/>
+          <w:sz w:val="24"/>
+        </w:rPr>
+        <w:t>, после чего компилирует непосредственно написанный пользователем код. В нижеследующих примерах запечатлена только та часть скомпилированного кода, которая соответствует исходному коду, написанному пользователем.</w:t>
+      </w:r>
+    </w:p>
+    <w:p>
+      <w:pPr>
+        <w:pStyle w:val="a3"/>
+        <w:numPr>
+          <w:ilvl w:val="0"/>
+          <w:numId w:val="12"/>
+        </w:numPr>
+        <w:rPr>
+          <w:rFonts w:ascii="Times New Roman" w:hAnsi="Times New Roman" w:cs="Times New Roman"/>
+          <w:sz w:val="24"/>
+        </w:rPr>
+      </w:pPr>
+      <w:r>
+        <w:rPr>
+          <w:rFonts w:ascii="Times New Roman" w:hAnsi="Times New Roman" w:cs="Times New Roman"/>
+          <w:sz w:val="24"/>
+        </w:rPr>
+        <w:t>Пример 1</w:t>
+      </w:r>
+    </w:p>
+    <w:p>
+      <w:pPr>
+        <w:pStyle w:val="a3"/>
+        <w:numPr>
+          <w:ilvl w:val="1"/>
+          <w:numId w:val="12"/>
+        </w:numPr>
+        <w:rPr>
+          <w:rFonts w:ascii="Times New Roman" w:hAnsi="Times New Roman" w:cs="Times New Roman"/>
+          <w:sz w:val="24"/>
+        </w:rPr>
+      </w:pPr>
+      <w:r>
+        <w:rPr>
+          <w:rFonts w:ascii="Times New Roman" w:hAnsi="Times New Roman" w:cs="Times New Roman"/>
+          <w:sz w:val="24"/>
+        </w:rPr>
+        <w:t xml:space="preserve"> Исходный код:</w:t>
+      </w:r>
+    </w:p>
+    <w:p>
+      <w:pPr>
+        <w:pStyle w:val="a3"/>
+        <w:ind w:left="1080"/>
+        <w:rPr>
+          <w:rFonts w:ascii="Times New Roman" w:hAnsi="Times New Roman" w:cs="Times New Roman"/>
+          <w:sz w:val="24"/>
+        </w:rPr>
+      </w:pPr>
+      <w:r>
+        <w:rPr>
+          <w:noProof/>
+          <w:lang w:eastAsia="ru-RU"/>
+        </w:rPr>
+        <w:drawing>
+          <wp:inline distT="0" distB="0" distL="0" distR="0" wp14:anchorId="54574894" wp14:editId="3A90B996">
+            <wp:extent cx="3076575" cy="2390775"/>
+            <wp:effectExtent l="0" t="0" r="9525" b="9525"/>
+            <wp:docPr id="47" name="Рисунок 47"/>
+            <wp:cNvGraphicFramePr>
+              <a:graphicFrameLocks xmlns:a="http://schemas.openxmlformats.org/drawingml/2006/main" noChangeAspect="1"/>
+            </wp:cNvGraphicFramePr>
+            <a:graphic xmlns:a="http://schemas.openxmlformats.org/drawingml/2006/main">
+              <a:graphicData uri="http://schemas.openxmlformats.org/drawingml/2006/picture">
+                <pic:pic xmlns:pic="http://schemas.openxmlformats.org/drawingml/2006/picture">
+                  <pic:nvPicPr>
+                    <pic:cNvPr id="1" name=""/>
+                    <pic:cNvPicPr/>
+                  </pic:nvPicPr>
+                  <pic:blipFill>
+                    <a:blip r:embed="rId46"/>
+                    <a:stretch>
+                      <a:fillRect/>
+                    </a:stretch>
+                  </pic:blipFill>
+                  <pic:spPr>
+                    <a:xfrm>
+                      <a:off x="0" y="0"/>
+                      <a:ext cx="3076575" cy="2390775"/>
+                    </a:xfrm>
+                    <a:prstGeom prst="rect">
+                      <a:avLst/>
+                    </a:prstGeom>
+                  </pic:spPr>
+                </pic:pic>
+              </a:graphicData>
+            </a:graphic>
+          </wp:inline>
+        </w:drawing>
+      </w:r>
+    </w:p>
+    <w:p>
+      <w:pPr>
+        <w:pStyle w:val="a3"/>
+        <w:numPr>
+          <w:ilvl w:val="1"/>
+          <w:numId w:val="12"/>
+        </w:numPr>
+        <w:rPr>
+          <w:rFonts w:ascii="Times New Roman" w:hAnsi="Times New Roman" w:cs="Times New Roman"/>
+          <w:sz w:val="24"/>
+        </w:rPr>
+      </w:pPr>
+      <w:r>
+        <w:rPr>
+          <w:rFonts w:ascii="Times New Roman" w:hAnsi="Times New Roman" w:cs="Times New Roman"/>
+          <w:sz w:val="24"/>
+        </w:rPr>
+        <w:t xml:space="preserve"> Результат компиляции:</w:t>
+      </w:r>
+    </w:p>
+    <w:p>
+      <w:pPr>
+        <w:pStyle w:val="a3"/>
+        <w:ind w:left="1080"/>
+        <w:rPr>
+          <w:rFonts w:ascii="Times New Roman" w:hAnsi="Times New Roman" w:cs="Times New Roman"/>
+          <w:sz w:val="24"/>
+        </w:rPr>
+      </w:pPr>
+      <w:r>
+        <w:rPr>
+          <w:noProof/>
+          <w:lang w:eastAsia="ru-RU"/>
+        </w:rPr>
+        <w:lastRenderedPageBreak/>
+        <w:drawing>
+          <wp:inline distT="0" distB="0" distL="0" distR="0" wp14:anchorId="088A7F9E" wp14:editId="0770DBF5">
+            <wp:extent cx="5516528" cy="5379720"/>
+            <wp:effectExtent l="0" t="0" r="8255" b="0"/>
+            <wp:docPr id="49" name="Рисунок 49"/>
+            <wp:cNvGraphicFramePr>
+              <a:graphicFrameLocks xmlns:a="http://schemas.openxmlformats.org/drawingml/2006/main" noChangeAspect="1"/>
+            </wp:cNvGraphicFramePr>
+            <a:graphic xmlns:a="http://schemas.openxmlformats.org/drawingml/2006/main">
+              <a:graphicData uri="http://schemas.openxmlformats.org/drawingml/2006/picture">
+                <pic:pic xmlns:pic="http://schemas.openxmlformats.org/drawingml/2006/picture">
+                  <pic:nvPicPr>
+                    <pic:cNvPr id="1" name=""/>
+                    <pic:cNvPicPr/>
+                  </pic:nvPicPr>
+                  <pic:blipFill>
+                    <a:blip r:embed="rId47"/>
+                    <a:stretch>
+                      <a:fillRect/>
+                    </a:stretch>
+                  </pic:blipFill>
+                  <pic:spPr>
+                    <a:xfrm>
+                      <a:off x="0" y="0"/>
+                      <a:ext cx="5524799" cy="5387786"/>
+                    </a:xfrm>
+                    <a:prstGeom prst="rect">
+                      <a:avLst/>
+                    </a:prstGeom>
+                  </pic:spPr>
+                </pic:pic>
+              </a:graphicData>
+            </a:graphic>
+          </wp:inline>
+        </w:drawing>
+      </w:r>
+    </w:p>
+    <w:p>
+      <w:pPr>
+        <w:pStyle w:val="a3"/>
+        <w:numPr>
+          <w:ilvl w:val="1"/>
+          <w:numId w:val="12"/>
+        </w:numPr>
+        <w:rPr>
+          <w:rFonts w:ascii="Times New Roman" w:hAnsi="Times New Roman" w:cs="Times New Roman"/>
+          <w:sz w:val="24"/>
+        </w:rPr>
+      </w:pPr>
+      <w:r>
+        <w:rPr>
+          <w:rFonts w:ascii="Times New Roman" w:hAnsi="Times New Roman" w:cs="Times New Roman"/>
+          <w:sz w:val="24"/>
+        </w:rPr>
+        <w:t xml:space="preserve"> Консоль:</w:t>
+      </w:r>
+    </w:p>
+    <w:p>
+      <w:pPr>
+        <w:pStyle w:val="a3"/>
+        <w:ind w:left="1080"/>
+        <w:rPr>
+          <w:rFonts w:ascii="Times New Roman" w:hAnsi="Times New Roman" w:cs="Times New Roman"/>
+          <w:sz w:val="24"/>
+        </w:rPr>
+      </w:pPr>
+      <w:r>
+        <w:rPr>
+          <w:noProof/>
+          <w:lang w:eastAsia="ru-RU"/>
+        </w:rPr>
+        <w:drawing>
+          <wp:inline distT="0" distB="0" distL="0" distR="0" wp14:anchorId="1B17D67C" wp14:editId="26C88903">
+            <wp:extent cx="5414645" cy="1253095"/>
+            <wp:effectExtent l="0" t="0" r="0" b="4445"/>
+            <wp:docPr id="48" name="Рисунок 48"/>
+            <wp:cNvGraphicFramePr>
+              <a:graphicFrameLocks xmlns:a="http://schemas.openxmlformats.org/drawingml/2006/main" noChangeAspect="1"/>
+            </wp:cNvGraphicFramePr>
+            <a:graphic xmlns:a="http://schemas.openxmlformats.org/drawingml/2006/main">
+              <a:graphicData uri="http://schemas.openxmlformats.org/drawingml/2006/picture">
+                <pic:pic xmlns:pic="http://schemas.openxmlformats.org/drawingml/2006/picture">
+                  <pic:nvPicPr>
+                    <pic:cNvPr id="1" name=""/>
+                    <pic:cNvPicPr/>
+                  </pic:nvPicPr>
+                  <pic:blipFill>
+                    <a:blip r:embed="rId48"/>
+                    <a:stretch>
+                      <a:fillRect/>
+                    </a:stretch>
+                  </pic:blipFill>
+                  <pic:spPr>
+                    <a:xfrm>
+                      <a:off x="0" y="0"/>
+                      <a:ext cx="5437473" cy="1258378"/>
+                    </a:xfrm>
+                    <a:prstGeom prst="rect">
+                      <a:avLst/>
+                    </a:prstGeom>
+                  </pic:spPr>
+                </pic:pic>
+              </a:graphicData>
+            </a:graphic>
+          </wp:inline>
+        </w:drawing>
+      </w:r>
+    </w:p>
+    <w:p>
+      <w:pPr>
+        <w:pStyle w:val="a3"/>
+        <w:numPr>
+          <w:ilvl w:val="0"/>
+          <w:numId w:val="12"/>
+        </w:numPr>
+        <w:rPr>
+          <w:rFonts w:ascii="Times New Roman" w:hAnsi="Times New Roman" w:cs="Times New Roman"/>
+          <w:sz w:val="24"/>
+          <w:lang w:val="en-US"/>
+        </w:rPr>
+      </w:pPr>
+      <w:r>
+        <w:rPr>
+          <w:rFonts w:ascii="Times New Roman" w:hAnsi="Times New Roman" w:cs="Times New Roman"/>
+          <w:sz w:val="24"/>
+        </w:rPr>
+        <w:t>Пример 2</w:t>
+      </w:r>
+    </w:p>
+    <w:p>
+      <w:pPr>
+        <w:pStyle w:val="a3"/>
+        <w:numPr>
+          <w:ilvl w:val="1"/>
+          <w:numId w:val="12"/>
+        </w:numPr>
+        <w:rPr>
+          <w:rFonts w:ascii="Times New Roman" w:hAnsi="Times New Roman" w:cs="Times New Roman"/>
+          <w:sz w:val="24"/>
+          <w:lang w:val="en-US"/>
+        </w:rPr>
+      </w:pPr>
+      <w:r>
+        <w:rPr>
+          <w:rFonts w:ascii="Times New Roman" w:hAnsi="Times New Roman" w:cs="Times New Roman"/>
+          <w:sz w:val="24"/>
+        </w:rPr>
+        <w:t xml:space="preserve"> Исходный код:</w:t>
+      </w:r>
+    </w:p>
+    <w:p>
+      <w:pPr>
+        <w:pStyle w:val="a3"/>
+        <w:ind w:left="1080"/>
+        <w:rPr>
+          <w:rFonts w:ascii="Times New Roman" w:hAnsi="Times New Roman" w:cs="Times New Roman"/>
+          <w:sz w:val="24"/>
+          <w:lang w:val="en-US"/>
+        </w:rPr>
+      </w:pPr>
+      <w:r>
+        <w:rPr>
+          <w:noProof/>
+          <w:lang w:eastAsia="ru-RU"/>
+        </w:rPr>
+        <w:drawing>
+          <wp:inline distT="0" distB="0" distL="0" distR="0" wp14:anchorId="1054D77B" wp14:editId="23DD23DA">
+            <wp:extent cx="3800475" cy="1438275"/>
+            <wp:effectExtent l="0" t="0" r="9525" b="9525"/>
+            <wp:docPr id="50" name="Рисунок 50"/>
+            <wp:cNvGraphicFramePr>
+              <a:graphicFrameLocks xmlns:a="http://schemas.openxmlformats.org/drawingml/2006/main" noChangeAspect="1"/>
+            </wp:cNvGraphicFramePr>
+            <a:graphic xmlns:a="http://schemas.openxmlformats.org/drawingml/2006/main">
+              <a:graphicData uri="http://schemas.openxmlformats.org/drawingml/2006/picture">
+                <pic:pic xmlns:pic="http://schemas.openxmlformats.org/drawingml/2006/picture">
+                  <pic:nvPicPr>
+                    <pic:cNvPr id="1" name=""/>
+                    <pic:cNvPicPr/>
+                  </pic:nvPicPr>
+                  <pic:blipFill>
+                    <a:blip r:embed="rId49"/>
+                    <a:stretch>
+                      <a:fillRect/>
+                    </a:stretch>
+                  </pic:blipFill>
+                  <pic:spPr>
+                    <a:xfrm>
+                      <a:off x="0" y="0"/>
+                      <a:ext cx="3800475" cy="1438275"/>
+                    </a:xfrm>
+                    <a:prstGeom prst="rect">
+                      <a:avLst/>
+                    </a:prstGeom>
+                  </pic:spPr>
+                </pic:pic>
+              </a:graphicData>
+            </a:graphic>
+          </wp:inline>
+        </w:drawing>
+      </w:r>
+    </w:p>
+    <w:p>
+      <w:pPr>
+        <w:pStyle w:val="a3"/>
+        <w:numPr>
+          <w:ilvl w:val="1"/>
+          <w:numId w:val="12"/>
+        </w:numPr>
+        <w:rPr>
+          <w:rFonts w:ascii="Times New Roman" w:hAnsi="Times New Roman" w:cs="Times New Roman"/>
+          <w:sz w:val="24"/>
+          <w:lang w:val="en-US"/>
+        </w:rPr>
+      </w:pPr>
+      <w:r>
+        <w:rPr>
+          <w:rFonts w:ascii="Times New Roman" w:hAnsi="Times New Roman" w:cs="Times New Roman"/>
+          <w:sz w:val="24"/>
+        </w:rPr>
+        <w:t xml:space="preserve"> Результат компиляции:</w:t>
+      </w:r>
+    </w:p>
+    <w:p>
+      <w:pPr>
+        <w:pStyle w:val="a3"/>
+        <w:ind w:left="1080"/>
+        <w:rPr>
+          <w:rFonts w:ascii="Times New Roman" w:hAnsi="Times New Roman" w:cs="Times New Roman"/>
+          <w:sz w:val="24"/>
+          <w:lang w:val="en-US"/>
+        </w:rPr>
+      </w:pPr>
+      <w:r>
+        <w:rPr>
+          <w:noProof/>
+          <w:lang w:eastAsia="ru-RU"/>
+        </w:rPr>
+        <w:lastRenderedPageBreak/>
+        <w:drawing>
+          <wp:inline distT="0" distB="0" distL="0" distR="0" wp14:anchorId="1A6CE049" wp14:editId="3EB11D80">
+            <wp:extent cx="5567045" cy="4253091"/>
+            <wp:effectExtent l="0" t="0" r="0" b="0"/>
+            <wp:docPr id="53" name="Рисунок 53"/>
+            <wp:cNvGraphicFramePr>
+              <a:graphicFrameLocks xmlns:a="http://schemas.openxmlformats.org/drawingml/2006/main" noChangeAspect="1"/>
+            </wp:cNvGraphicFramePr>
+            <a:graphic xmlns:a="http://schemas.openxmlformats.org/drawingml/2006/main">
+              <a:graphicData uri="http://schemas.openxmlformats.org/drawingml/2006/picture">
+                <pic:pic xmlns:pic="http://schemas.openxmlformats.org/drawingml/2006/picture">
+                  <pic:nvPicPr>
+                    <pic:cNvPr id="1" name=""/>
+                    <pic:cNvPicPr/>
+                  </pic:nvPicPr>
+                  <pic:blipFill>
+                    <a:blip r:embed="rId50"/>
+                    <a:stretch>
+                      <a:fillRect/>
+                    </a:stretch>
+                  </pic:blipFill>
+                  <pic:spPr>
+                    <a:xfrm>
+                      <a:off x="0" y="0"/>
+                      <a:ext cx="5574136" cy="4258509"/>
+                    </a:xfrm>
+                    <a:prstGeom prst="rect">
+                      <a:avLst/>
+                    </a:prstGeom>
+                  </pic:spPr>
+                </pic:pic>
+              </a:graphicData>
+            </a:graphic>
+          </wp:inline>
+        </w:drawing>
+      </w:r>
+    </w:p>
+    <w:p>
+      <w:pPr>
+        <w:pStyle w:val="a3"/>
+        <w:numPr>
+          <w:ilvl w:val="1"/>
+          <w:numId w:val="12"/>
+        </w:numPr>
+        <w:rPr>
+          <w:rFonts w:ascii="Times New Roman" w:hAnsi="Times New Roman" w:cs="Times New Roman"/>
+          <w:sz w:val="24"/>
+          <w:lang w:val="en-US"/>
+        </w:rPr>
+      </w:pPr>
+      <w:r>
+        <w:rPr>
+          <w:rFonts w:ascii="Times New Roman" w:hAnsi="Times New Roman" w:cs="Times New Roman"/>
+          <w:sz w:val="24"/>
+        </w:rPr>
+        <w:t xml:space="preserve"> Консол</w:t>
+      </w:r>
+      <w:r>
+        <w:rPr>
+          <w:rFonts w:ascii="Times New Roman" w:hAnsi="Times New Roman" w:cs="Times New Roman"/>
+          <w:sz w:val="24"/>
+        </w:rPr>
+        <w:t>ь</w:t>
+      </w:r>
+      <w:r>
+        <w:rPr>
+          <w:rFonts w:ascii="Times New Roman" w:hAnsi="Times New Roman" w:cs="Times New Roman"/>
+          <w:sz w:val="24"/>
+        </w:rPr>
+        <w:t>:</w:t>
+      </w:r>
+    </w:p>
+    <w:p>
+      <w:pPr>
+        <w:pStyle w:val="a3"/>
+        <w:ind w:left="1080"/>
+        <w:rPr>
+          <w:rFonts w:ascii="Times New Roman" w:hAnsi="Times New Roman" w:cs="Times New Roman"/>
+          <w:sz w:val="24"/>
+          <w:lang w:val="en-US"/>
+        </w:rPr>
+      </w:pPr>
+      <w:r>
+        <w:rPr>
+          <w:noProof/>
+          <w:lang w:eastAsia="ru-RU"/>
+        </w:rPr>
+        <w:drawing>
+          <wp:inline distT="0" distB="0" distL="0" distR="0" wp14:anchorId="780BE5AE" wp14:editId="76157A93">
+            <wp:extent cx="5498465" cy="966860"/>
+            <wp:effectExtent l="0" t="0" r="6985" b="5080"/>
+            <wp:docPr id="52" name="Рисунок 52"/>
+            <wp:cNvGraphicFramePr>
+              <a:graphicFrameLocks xmlns:a="http://schemas.openxmlformats.org/drawingml/2006/main" noChangeAspect="1"/>
+            </wp:cNvGraphicFramePr>
+            <a:graphic xmlns:a="http://schemas.openxmlformats.org/drawingml/2006/main">
+              <a:graphicData uri="http://schemas.openxmlformats.org/drawingml/2006/picture">
+                <pic:pic xmlns:pic="http://schemas.openxmlformats.org/drawingml/2006/picture">
+                  <pic:nvPicPr>
+                    <pic:cNvPr id="1" name=""/>
+                    <pic:cNvPicPr/>
+                  </pic:nvPicPr>
+                  <pic:blipFill>
+                    <a:blip r:embed="rId51"/>
+                    <a:stretch>
+                      <a:fillRect/>
+                    </a:stretch>
+                  </pic:blipFill>
+                  <pic:spPr>
+                    <a:xfrm>
+                      <a:off x="0" y="0"/>
+                      <a:ext cx="5525796" cy="971666"/>
+                    </a:xfrm>
+                    <a:prstGeom prst="rect">
+                      <a:avLst/>
+                    </a:prstGeom>
+                  </pic:spPr>
+                </pic:pic>
+              </a:graphicData>
+            </a:graphic>
+          </wp:inline>
+        </w:drawing>
+      </w:r>
+    </w:p>
+    <w:p>
+      <w:pPr>
+        <w:pStyle w:val="a3"/>
+        <w:numPr>
+          <w:ilvl w:val="0"/>
+          <w:numId w:val="12"/>
+        </w:numPr>
+        <w:rPr>
+          <w:rFonts w:ascii="Times New Roman" w:hAnsi="Times New Roman" w:cs="Times New Roman"/>
+          <w:sz w:val="24"/>
+        </w:rPr>
+      </w:pPr>
+      <w:r>
+        <w:rPr>
+          <w:rFonts w:ascii="Times New Roman" w:hAnsi="Times New Roman" w:cs="Times New Roman"/>
+          <w:sz w:val="24"/>
+        </w:rPr>
+        <w:t>Пример 3</w:t>
+      </w:r>
+    </w:p>
+    <w:p>
+      <w:pPr>
+        <w:pStyle w:val="a3"/>
+        <w:numPr>
+          <w:ilvl w:val="1"/>
+          <w:numId w:val="12"/>
+        </w:numPr>
+        <w:rPr>
+          <w:rFonts w:ascii="Times New Roman" w:hAnsi="Times New Roman" w:cs="Times New Roman"/>
+          <w:sz w:val="24"/>
+        </w:rPr>
+      </w:pPr>
+      <w:r>
+        <w:rPr>
+          <w:rFonts w:ascii="Times New Roman" w:hAnsi="Times New Roman" w:cs="Times New Roman"/>
+          <w:sz w:val="24"/>
+        </w:rPr>
+        <w:t xml:space="preserve"> Исходный код:</w:t>
+      </w:r>
+    </w:p>
+    <w:p>
+      <w:pPr>
+        <w:pStyle w:val="a3"/>
+        <w:ind w:left="1080"/>
+        <w:rPr>
+          <w:rFonts w:ascii="Times New Roman" w:hAnsi="Times New Roman" w:cs="Times New Roman"/>
+          <w:sz w:val="24"/>
+        </w:rPr>
+      </w:pPr>
+      <w:r>
+        <w:rPr>
+          <w:noProof/>
+          <w:lang w:eastAsia="ru-RU"/>
+        </w:rPr>
+        <w:drawing>
+          <wp:inline distT="0" distB="0" distL="0" distR="0" wp14:anchorId="2C14F1A0" wp14:editId="4EA4C806">
+            <wp:extent cx="3714750" cy="1200150"/>
+            <wp:effectExtent l="0" t="0" r="0" b="0"/>
+            <wp:docPr id="54" name="Рисунок 54"/>
+            <wp:cNvGraphicFramePr>
+              <a:graphicFrameLocks xmlns:a="http://schemas.openxmlformats.org/drawingml/2006/main" noChangeAspect="1"/>
+            </wp:cNvGraphicFramePr>
+            <a:graphic xmlns:a="http://schemas.openxmlformats.org/drawingml/2006/main">
+              <a:graphicData uri="http://schemas.openxmlformats.org/drawingml/2006/picture">
+                <pic:pic xmlns:pic="http://schemas.openxmlformats.org/drawingml/2006/picture">
+                  <pic:nvPicPr>
+                    <pic:cNvPr id="1" name=""/>
+                    <pic:cNvPicPr/>
+                  </pic:nvPicPr>
+                  <pic:blipFill>
+                    <a:blip r:embed="rId52"/>
+                    <a:stretch>
+                      <a:fillRect/>
+                    </a:stretch>
+                  </pic:blipFill>
+                  <pic:spPr>
+                    <a:xfrm>
+                      <a:off x="0" y="0"/>
+                      <a:ext cx="3714750" cy="1200150"/>
+                    </a:xfrm>
+                    <a:prstGeom prst="rect">
+                      <a:avLst/>
+                    </a:prstGeom>
+                  </pic:spPr>
+                </pic:pic>
+              </a:graphicData>
+            </a:graphic>
+          </wp:inline>
+        </w:drawing>
+      </w:r>
+    </w:p>
+    <w:p>
+      <w:pPr>
+        <w:pStyle w:val="a3"/>
+        <w:numPr>
+          <w:ilvl w:val="1"/>
+          <w:numId w:val="12"/>
+        </w:numPr>
+        <w:rPr>
+          <w:rFonts w:ascii="Times New Roman" w:hAnsi="Times New Roman" w:cs="Times New Roman"/>
+          <w:sz w:val="24"/>
+        </w:rPr>
+      </w:pPr>
+      <w:r>
+        <w:rPr>
+          <w:rFonts w:ascii="Times New Roman" w:hAnsi="Times New Roman" w:cs="Times New Roman"/>
+          <w:sz w:val="24"/>
+        </w:rPr>
+        <w:t xml:space="preserve"> Результат компиляции:</w:t>
+      </w:r>
+    </w:p>
+    <w:p>
+      <w:pPr>
+        <w:pStyle w:val="a3"/>
+        <w:ind w:left="1080"/>
+        <w:rPr>
+          <w:rFonts w:ascii="Times New Roman" w:hAnsi="Times New Roman" w:cs="Times New Roman"/>
+          <w:sz w:val="24"/>
+        </w:rPr>
+      </w:pPr>
+      <w:bookmarkStart w:id="0" w:name="_GoBack"/>
+      <w:r>
+        <w:rPr>
+          <w:noProof/>
+          <w:lang w:eastAsia="ru-RU"/>
+        </w:rPr>
+        <w:lastRenderedPageBreak/>
+        <w:drawing>
+          <wp:inline distT="0" distB="0" distL="0" distR="0" wp14:anchorId="65AC2E23" wp14:editId="0AB795A1">
+            <wp:extent cx="5414645" cy="2713400"/>
+            <wp:effectExtent l="0" t="0" r="0" b="0"/>
+            <wp:docPr id="56" name="Рисунок 56"/>
+            <wp:cNvGraphicFramePr>
+              <a:graphicFrameLocks xmlns:a="http://schemas.openxmlformats.org/drawingml/2006/main" noChangeAspect="1"/>
+            </wp:cNvGraphicFramePr>
+            <a:graphic xmlns:a="http://schemas.openxmlformats.org/drawingml/2006/main">
+              <a:graphicData uri="http://schemas.openxmlformats.org/drawingml/2006/picture">
+                <pic:pic xmlns:pic="http://schemas.openxmlformats.org/drawingml/2006/picture">
+                  <pic:nvPicPr>
+                    <pic:cNvPr id="1" name=""/>
+                    <pic:cNvPicPr/>
+                  </pic:nvPicPr>
+                  <pic:blipFill>
+                    <a:blip r:embed="rId53"/>
+                    <a:stretch>
+                      <a:fillRect/>
+                    </a:stretch>
+                  </pic:blipFill>
+                  <pic:spPr>
+                    <a:xfrm>
+                      <a:off x="0" y="0"/>
+                      <a:ext cx="5418800" cy="2715482"/>
+                    </a:xfrm>
+                    <a:prstGeom prst="rect">
+                      <a:avLst/>
+                    </a:prstGeom>
+                  </pic:spPr>
+                </pic:pic>
+              </a:graphicData>
+            </a:graphic>
+          </wp:inline>
+        </w:drawing>
+      </w:r>
+      <w:bookmarkEnd w:id="0"/>
+    </w:p>
+    <w:p>
+      <w:pPr>
+        <w:pStyle w:val="a3"/>
+        <w:numPr>
+          <w:ilvl w:val="1"/>
+          <w:numId w:val="12"/>
+        </w:numPr>
+        <w:rPr>
+          <w:rFonts w:ascii="Times New Roman" w:hAnsi="Times New Roman" w:cs="Times New Roman"/>
+          <w:sz w:val="24"/>
+        </w:rPr>
+      </w:pPr>
+      <w:r>
+        <w:rPr>
+          <w:rFonts w:ascii="Times New Roman" w:hAnsi="Times New Roman" w:cs="Times New Roman"/>
+          <w:sz w:val="24"/>
+        </w:rPr>
+        <w:t xml:space="preserve"> Консоль:</w:t>
+      </w:r>
+    </w:p>
+    <w:p>
+      <w:pPr>
+        <w:pStyle w:val="a3"/>
+        <w:ind w:left="1080"/>
+        <w:rPr>
+          <w:rFonts w:ascii="Times New Roman" w:hAnsi="Times New Roman" w:cs="Times New Roman"/>
+          <w:sz w:val="24"/>
+        </w:rPr>
+      </w:pPr>
+      <w:r>
+        <w:rPr>
+          <w:noProof/>
+          <w:lang w:eastAsia="ru-RU"/>
+        </w:rPr>
+        <w:drawing>
+          <wp:inline distT="0" distB="0" distL="0" distR="0" wp14:anchorId="20557B26" wp14:editId="61C0CF26">
+            <wp:extent cx="5620385" cy="824884"/>
+            <wp:effectExtent l="0" t="0" r="0" b="0"/>
+            <wp:docPr id="55" name="Рисунок 55"/>
+            <wp:cNvGraphicFramePr>
+              <a:graphicFrameLocks xmlns:a="http://schemas.openxmlformats.org/drawingml/2006/main" noChangeAspect="1"/>
+            </wp:cNvGraphicFramePr>
+            <a:graphic xmlns:a="http://schemas.openxmlformats.org/drawingml/2006/main">
+              <a:graphicData uri="http://schemas.openxmlformats.org/drawingml/2006/picture">
+                <pic:pic xmlns:pic="http://schemas.openxmlformats.org/drawingml/2006/picture">
+                  <pic:nvPicPr>
+                    <pic:cNvPr id="1" name=""/>
+                    <pic:cNvPicPr/>
+                  </pic:nvPicPr>
+                  <pic:blipFill>
+                    <a:blip r:embed="rId54"/>
+                    <a:stretch>
+                      <a:fillRect/>
+                    </a:stretch>
+                  </pic:blipFill>
+                  <pic:spPr>
+                    <a:xfrm>
+                      <a:off x="0" y="0"/>
+                      <a:ext cx="5666159" cy="831602"/>
+                    </a:xfrm>
+                    <a:prstGeom prst="rect">
+                      <a:avLst/>
+                    </a:prstGeom>
+                  </pic:spPr>
+                </pic:pic>
+              </a:graphicData>
+            </a:graphic>
+          </wp:inline>
+        </w:drawing>
+      </w:r>
+    </w:p>
+    <w:p>
+      <w:pPr>
+        <w:rPr>
+          <w:rFonts w:ascii="Times New Roman" w:hAnsi="Times New Roman" w:cs="Times New Roman"/>
+          <w:sz w:val="24"/>
+        </w:rPr>
+      </w:pPr>
     </w:p>
     <w:sectPr>
       <w:pgSz w:w="11906" w:h="16838"/>
@@ -9183,8 +12075,8 @@
 </file>
 
 <file path=word/numbering.xml><?xml version="1.0" encoding="utf-8"?>
-<w:numbering xmlns:wpc="http://schemas.microsoft.com/office/word/2010/wordprocessingCanvas" xmlns:mc="http://schemas.openxmlformats.org/markup-compatibility/2006" xmlns:o="urn:schemas-microsoft-com:office:office" xmlns:r="http://schemas.openxmlformats.org/officeDocument/2006/relationships" xmlns:m="http://schemas.openxmlformats.org/officeDocument/2006/math" xmlns:v="urn:schemas-microsoft-com:vml" xmlns:wp14="http://schemas.microsoft.com/office/word/2010/wordprocessingDrawing" xmlns:wp="http://schemas.openxmlformats.org/drawingml/2006/wordprocessingDrawing" xmlns:w10="urn:schemas-microsoft-com:office:word" xmlns:w="http://schemas.openxmlformats.org/wordprocessingml/2006/main" xmlns:w14="http://schemas.microsoft.com/office/word/2010/wordml" xmlns:w15="http://schemas.microsoft.com/office/word/2012/wordml" xmlns:wpg="http://schemas.microsoft.com/office/word/2010/wordprocessingGroup" xmlns:wpi="http://schemas.microsoft.com/office/word/2010/wordprocessingInk" xmlns:wne="http://schemas.microsoft.com/office/word/2006/wordml" xmlns:wps="http://schemas.microsoft.com/office/word/2010/wordprocessingShape" mc:Ignorable="w14 w15 wp14">
-  <w:abstractNum w:abstractNumId="0">
+<w:numbering xmlns:wpc="http://schemas.microsoft.com/office/word/2010/wordprocessingCanvas" xmlns:cx="http://schemas.microsoft.com/office/drawing/2014/chartex" xmlns:mc="http://schemas.openxmlformats.org/markup-compatibility/2006" xmlns:o="urn:schemas-microsoft-com:office:office" xmlns:r="http://schemas.openxmlformats.org/officeDocument/2006/relationships" xmlns:m="http://schemas.openxmlformats.org/officeDocument/2006/math" xmlns:v="urn:schemas-microsoft-com:vml" xmlns:wp14="http://schemas.microsoft.com/office/word/2010/wordprocessingDrawing" xmlns:wp="http://schemas.openxmlformats.org/drawingml/2006/wordprocessingDrawing" xmlns:w10="urn:schemas-microsoft-com:office:word" xmlns:w="http://schemas.openxmlformats.org/wordprocessingml/2006/main" xmlns:w14="http://schemas.microsoft.com/office/word/2010/wordml" xmlns:w15="http://schemas.microsoft.com/office/word/2012/wordml" xmlns:w16se="http://schemas.microsoft.com/office/word/2015/wordml/symex" xmlns:wpg="http://schemas.microsoft.com/office/word/2010/wordprocessingGroup" xmlns:wpi="http://schemas.microsoft.com/office/word/2010/wordprocessingInk" xmlns:wne="http://schemas.microsoft.com/office/word/2006/wordml" xmlns:wps="http://schemas.microsoft.com/office/word/2010/wordprocessingShape" mc:Ignorable="w14 w15 w16se wp14">
+  <w:abstractNum w:abstractNumId="0" w15:restartNumberingAfterBreak="0">
     <w:nsid w:val="026F1C56"/>
     <w:multiLevelType w:val="multilevel"/>
     <w:tmpl w:val="755E2DBC"/>
@@ -9297,10 +12189,123 @@
       </w:rPr>
     </w:lvl>
   </w:abstractNum>
-  <w:abstractNum w:abstractNumId="1">
-    <w:nsid w:val="2241418A"/>
+  <w:abstractNum w:abstractNumId="1" w15:restartNumberingAfterBreak="0">
+    <w:nsid w:val="13735C2A"/>
     <w:multiLevelType w:val="multilevel"/>
-    <w:tmpl w:val="7C96F5BC"/>
+    <w:tmpl w:val="124C757A"/>
+    <w:lvl w:ilvl="0">
+      <w:start w:val="1"/>
+      <w:numFmt w:val="decimal"/>
+      <w:lvlText w:val="%1."/>
+      <w:lvlJc w:val="left"/>
+      <w:pPr>
+        <w:ind w:left="360" w:hanging="360"/>
+      </w:pPr>
+      <w:rPr>
+        <w:rFonts w:hint="default"/>
+      </w:rPr>
+    </w:lvl>
+    <w:lvl w:ilvl="1">
+      <w:start w:val="1"/>
+      <w:numFmt w:val="decimal"/>
+      <w:lvlText w:val="%1.%2."/>
+      <w:lvlJc w:val="left"/>
+      <w:pPr>
+        <w:ind w:left="2136" w:hanging="360"/>
+      </w:pPr>
+      <w:rPr>
+        <w:rFonts w:hint="default"/>
+      </w:rPr>
+    </w:lvl>
+    <w:lvl w:ilvl="2">
+      <w:start w:val="1"/>
+      <w:numFmt w:val="decimal"/>
+      <w:lvlText w:val="%1.%2.%3."/>
+      <w:lvlJc w:val="left"/>
+      <w:pPr>
+        <w:ind w:left="4272" w:hanging="720"/>
+      </w:pPr>
+      <w:rPr>
+        <w:rFonts w:hint="default"/>
+      </w:rPr>
+    </w:lvl>
+    <w:lvl w:ilvl="3">
+      <w:start w:val="1"/>
+      <w:numFmt w:val="decimal"/>
+      <w:lvlText w:val="%1.%2.%3.%4."/>
+      <w:lvlJc w:val="left"/>
+      <w:pPr>
+        <w:ind w:left="6048" w:hanging="720"/>
+      </w:pPr>
+      <w:rPr>
+        <w:rFonts w:hint="default"/>
+      </w:rPr>
+    </w:lvl>
+    <w:lvl w:ilvl="4">
+      <w:start w:val="1"/>
+      <w:numFmt w:val="decimal"/>
+      <w:lvlText w:val="%1.%2.%3.%4.%5."/>
+      <w:lvlJc w:val="left"/>
+      <w:pPr>
+        <w:ind w:left="8184" w:hanging="1080"/>
+      </w:pPr>
+      <w:rPr>
+        <w:rFonts w:hint="default"/>
+      </w:rPr>
+    </w:lvl>
+    <w:lvl w:ilvl="5">
+      <w:start w:val="1"/>
+      <w:numFmt w:val="decimal"/>
+      <w:lvlText w:val="%1.%2.%3.%4.%5.%6."/>
+      <w:lvlJc w:val="left"/>
+      <w:pPr>
+        <w:ind w:left="9960" w:hanging="1080"/>
+      </w:pPr>
+      <w:rPr>
+        <w:rFonts w:hint="default"/>
+      </w:rPr>
+    </w:lvl>
+    <w:lvl w:ilvl="6">
+      <w:start w:val="1"/>
+      <w:numFmt w:val="decimal"/>
+      <w:lvlText w:val="%1.%2.%3.%4.%5.%6.%7."/>
+      <w:lvlJc w:val="left"/>
+      <w:pPr>
+        <w:ind w:left="12096" w:hanging="1440"/>
+      </w:pPr>
+      <w:rPr>
+        <w:rFonts w:hint="default"/>
+      </w:rPr>
+    </w:lvl>
+    <w:lvl w:ilvl="7">
+      <w:start w:val="1"/>
+      <w:numFmt w:val="decimal"/>
+      <w:lvlText w:val="%1.%2.%3.%4.%5.%6.%7.%8."/>
+      <w:lvlJc w:val="left"/>
+      <w:pPr>
+        <w:ind w:left="13872" w:hanging="1440"/>
+      </w:pPr>
+      <w:rPr>
+        <w:rFonts w:hint="default"/>
+      </w:rPr>
+    </w:lvl>
+    <w:lvl w:ilvl="8">
+      <w:start w:val="1"/>
+      <w:numFmt w:val="decimal"/>
+      <w:lvlText w:val="%1.%2.%3.%4.%5.%6.%7.%8.%9."/>
+      <w:lvlJc w:val="left"/>
+      <w:pPr>
+        <w:ind w:left="16008" w:hanging="1800"/>
+      </w:pPr>
+      <w:rPr>
+        <w:rFonts w:hint="default"/>
+      </w:rPr>
+    </w:lvl>
+  </w:abstractNum>
+  <w:abstractNum w:abstractNumId="2" w15:restartNumberingAfterBreak="0">
+    <w:nsid w:val="1D336FAE"/>
+    <w:multiLevelType w:val="multilevel"/>
+    <w:tmpl w:val="16147640"/>
     <w:lvl w:ilvl="0">
       <w:start w:val="1"/>
       <w:numFmt w:val="decimal"/>
@@ -9418,10 +12423,131 @@
       </w:rPr>
     </w:lvl>
   </w:abstractNum>
-  <w:abstractNum w:abstractNumId="2">
+  <w:abstractNum w:abstractNumId="3" w15:restartNumberingAfterBreak="0">
+    <w:nsid w:val="2241418A"/>
+    <w:multiLevelType w:val="multilevel"/>
+    <w:tmpl w:val="7C96F5BC"/>
+    <w:lvl w:ilvl="0">
+      <w:start w:val="1"/>
+      <w:numFmt w:val="decimal"/>
+      <w:lvlText w:val="%1."/>
+      <w:lvlJc w:val="left"/>
+      <w:pPr>
+        <w:ind w:left="720" w:hanging="360"/>
+      </w:pPr>
+      <w:rPr>
+        <w:rFonts w:hint="default"/>
+      </w:rPr>
+    </w:lvl>
+    <w:lvl w:ilvl="1">
+      <w:start w:val="1"/>
+      <w:numFmt w:val="decimal"/>
+      <w:isLgl/>
+      <w:lvlText w:val="%1.%2."/>
+      <w:lvlJc w:val="left"/>
+      <w:pPr>
+        <w:ind w:left="1080" w:hanging="360"/>
+      </w:pPr>
+      <w:rPr>
+        <w:rFonts w:hint="default"/>
+      </w:rPr>
+    </w:lvl>
+    <w:lvl w:ilvl="2">
+      <w:start w:val="1"/>
+      <w:numFmt w:val="decimal"/>
+      <w:isLgl/>
+      <w:lvlText w:val="%1.%2.%3."/>
+      <w:lvlJc w:val="left"/>
+      <w:pPr>
+        <w:ind w:left="1800" w:hanging="720"/>
+      </w:pPr>
+      <w:rPr>
+        <w:rFonts w:hint="default"/>
+      </w:rPr>
+    </w:lvl>
+    <w:lvl w:ilvl="3">
+      <w:start w:val="1"/>
+      <w:numFmt w:val="decimal"/>
+      <w:isLgl/>
+      <w:lvlText w:val="%1.%2.%3.%4."/>
+      <w:lvlJc w:val="left"/>
+      <w:pPr>
+        <w:ind w:left="2160" w:hanging="720"/>
+      </w:pPr>
+      <w:rPr>
+        <w:rFonts w:hint="default"/>
+      </w:rPr>
+    </w:lvl>
+    <w:lvl w:ilvl="4">
+      <w:start w:val="1"/>
+      <w:numFmt w:val="decimal"/>
+      <w:isLgl/>
+      <w:lvlText w:val="%1.%2.%3.%4.%5."/>
+      <w:lvlJc w:val="left"/>
+      <w:pPr>
+        <w:ind w:left="2880" w:hanging="1080"/>
+      </w:pPr>
+      <w:rPr>
+        <w:rFonts w:hint="default"/>
+      </w:rPr>
+    </w:lvl>
+    <w:lvl w:ilvl="5">
+      <w:start w:val="1"/>
+      <w:numFmt w:val="decimal"/>
+      <w:isLgl/>
+      <w:lvlText w:val="%1.%2.%3.%4.%5.%6."/>
+      <w:lvlJc w:val="left"/>
+      <w:pPr>
+        <w:ind w:left="3240" w:hanging="1080"/>
+      </w:pPr>
+      <w:rPr>
+        <w:rFonts w:hint="default"/>
+      </w:rPr>
+    </w:lvl>
+    <w:lvl w:ilvl="6">
+      <w:start w:val="1"/>
+      <w:numFmt w:val="decimal"/>
+      <w:isLgl/>
+      <w:lvlText w:val="%1.%2.%3.%4.%5.%6.%7."/>
+      <w:lvlJc w:val="left"/>
+      <w:pPr>
+        <w:ind w:left="3960" w:hanging="1440"/>
+      </w:pPr>
+      <w:rPr>
+        <w:rFonts w:hint="default"/>
+      </w:rPr>
+    </w:lvl>
+    <w:lvl w:ilvl="7">
+      <w:start w:val="1"/>
+      <w:numFmt w:val="decimal"/>
+      <w:isLgl/>
+      <w:lvlText w:val="%1.%2.%3.%4.%5.%6.%7.%8."/>
+      <w:lvlJc w:val="left"/>
+      <w:pPr>
+        <w:ind w:left="4320" w:hanging="1440"/>
+      </w:pPr>
+      <w:rPr>
+        <w:rFonts w:hint="default"/>
+      </w:rPr>
+    </w:lvl>
+    <w:lvl w:ilvl="8">
+      <w:start w:val="1"/>
+      <w:numFmt w:val="decimal"/>
+      <w:isLgl/>
+      <w:lvlText w:val="%1.%2.%3.%4.%5.%6.%7.%8.%9."/>
+      <w:lvlJc w:val="left"/>
+      <w:pPr>
+        <w:ind w:left="5040" w:hanging="1800"/>
+      </w:pPr>
+      <w:rPr>
+        <w:rFonts w:hint="default"/>
+      </w:rPr>
+    </w:lvl>
+  </w:abstractNum>
+  <w:abstractNum w:abstractNumId="4" w15:restartNumberingAfterBreak="0">
     <w:nsid w:val="288C435E"/>
     <w:multiLevelType w:val="hybridMultilevel"/>
-    <w:tmpl w:val="86B06F8E"/>
+    <w:tmpl w:val="592C42E8"/>
     <w:lvl w:ilvl="0" w:tplc="0419000F">
       <w:start w:val="1"/>
       <w:numFmt w:val="decimal"/>
@@ -9507,7 +12633,7 @@
       </w:pPr>
     </w:lvl>
   </w:abstractNum>
-  <w:abstractNum w:abstractNumId="3">
+  <w:abstractNum w:abstractNumId="5" w15:restartNumberingAfterBreak="0">
     <w:nsid w:val="28946463"/>
     <w:multiLevelType w:val="hybridMultilevel"/>
     <w:tmpl w:val="B6B4B3F4"/>
@@ -9596,7 +12722,96 @@
       </w:pPr>
     </w:lvl>
   </w:abstractNum>
-  <w:abstractNum w:abstractNumId="4">
+  <w:abstractNum w:abstractNumId="6" w15:restartNumberingAfterBreak="0">
+    <w:nsid w:val="31FC50F7"/>
+    <w:multiLevelType w:val="hybridMultilevel"/>
+    <w:tmpl w:val="0A2485F0"/>
+    <w:lvl w:ilvl="0" w:tplc="0419000F">
+      <w:start w:val="1"/>
+      <w:numFmt w:val="decimal"/>
+      <w:lvlText w:val="%1."/>
+      <w:lvlJc w:val="left"/>
+      <w:pPr>
+        <w:ind w:left="720" w:hanging="360"/>
+      </w:pPr>
+      <w:rPr>
+        <w:rFonts w:hint="default"/>
+      </w:rPr>
+    </w:lvl>
+    <w:lvl w:ilvl="1" w:tplc="04190019" w:tentative="1">
+      <w:start w:val="1"/>
+      <w:numFmt w:val="lowerLetter"/>
+      <w:lvlText w:val="%2."/>
+      <w:lvlJc w:val="left"/>
+      <w:pPr>
+        <w:ind w:left="1440" w:hanging="360"/>
+      </w:pPr>
+    </w:lvl>
+    <w:lvl w:ilvl="2" w:tplc="0419001B" w:tentative="1">
+      <w:start w:val="1"/>
+      <w:numFmt w:val="lowerRoman"/>
+      <w:lvlText w:val="%3."/>
+      <w:lvlJc w:val="right"/>
+      <w:pPr>
+        <w:ind w:left="2160" w:hanging="180"/>
+      </w:pPr>
+    </w:lvl>
+    <w:lvl w:ilvl="3" w:tplc="0419000F" w:tentative="1">
+      <w:start w:val="1"/>
+      <w:numFmt w:val="decimal"/>
+      <w:lvlText w:val="%4."/>
+      <w:lvlJc w:val="left"/>
+      <w:pPr>
+        <w:ind w:left="2880" w:hanging="360"/>
+      </w:pPr>
+    </w:lvl>
+    <w:lvl w:ilvl="4" w:tplc="04190019" w:tentative="1">
+      <w:start w:val="1"/>
+      <w:numFmt w:val="lowerLetter"/>
+      <w:lvlText w:val="%5."/>
+      <w:lvlJc w:val="left"/>
+      <w:pPr>
+        <w:ind w:left="3600" w:hanging="360"/>
+      </w:pPr>
+    </w:lvl>
+    <w:lvl w:ilvl="5" w:tplc="0419001B" w:tentative="1">
+      <w:start w:val="1"/>
+      <w:numFmt w:val="lowerRoman"/>
+      <w:lvlText w:val="%6."/>
+      <w:lvlJc w:val="right"/>
+      <w:pPr>
+        <w:ind w:left="4320" w:hanging="180"/>
+      </w:pPr>
+    </w:lvl>
+    <w:lvl w:ilvl="6" w:tplc="0419000F" w:tentative="1">
+      <w:start w:val="1"/>
+      <w:numFmt w:val="decimal"/>
+      <w:lvlText w:val="%7."/>
+      <w:lvlJc w:val="left"/>
+      <w:pPr>
+        <w:ind w:left="5040" w:hanging="360"/>
+      </w:pPr>
+    </w:lvl>
+    <w:lvl w:ilvl="7" w:tplc="04190019" w:tentative="1">
+      <w:start w:val="1"/>
+      <w:numFmt w:val="lowerLetter"/>
+      <w:lvlText w:val="%8."/>
+      <w:lvlJc w:val="left"/>
+      <w:pPr>
+        <w:ind w:left="5760" w:hanging="360"/>
+      </w:pPr>
+    </w:lvl>
+    <w:lvl w:ilvl="8" w:tplc="0419001B" w:tentative="1">
+      <w:start w:val="1"/>
+      <w:numFmt w:val="lowerRoman"/>
+      <w:lvlText w:val="%9."/>
+      <w:lvlJc w:val="right"/>
+      <w:pPr>
+        <w:ind w:left="6480" w:hanging="180"/>
+      </w:pPr>
+    </w:lvl>
+  </w:abstractNum>
+  <w:abstractNum w:abstractNumId="7" w15:restartNumberingAfterBreak="0">
     <w:nsid w:val="35D01BF3"/>
     <w:multiLevelType w:val="multilevel"/>
     <w:tmpl w:val="D804957A"/>
@@ -9709,7 +12924,96 @@
       </w:rPr>
     </w:lvl>
   </w:abstractNum>
-  <w:abstractNum w:abstractNumId="5">
+  <w:abstractNum w:abstractNumId="8" w15:restartNumberingAfterBreak="0">
+    <w:nsid w:val="3E53325F"/>
+    <w:multiLevelType w:val="hybridMultilevel"/>
+    <w:tmpl w:val="9CC49060"/>
+    <w:lvl w:ilvl="0" w:tplc="0419000F">
+      <w:start w:val="1"/>
+      <w:numFmt w:val="decimal"/>
+      <w:lvlText w:val="%1."/>
+      <w:lvlJc w:val="left"/>
+      <w:pPr>
+        <w:ind w:left="720" w:hanging="360"/>
+      </w:pPr>
+      <w:rPr>
+        <w:rFonts w:hint="default"/>
+      </w:rPr>
+    </w:lvl>
+    <w:lvl w:ilvl="1" w:tplc="04190019" w:tentative="1">
+      <w:start w:val="1"/>
+      <w:numFmt w:val="lowerLetter"/>
+      <w:lvlText w:val="%2."/>
+      <w:lvlJc w:val="left"/>
+      <w:pPr>
+        <w:ind w:left="1440" w:hanging="360"/>
+      </w:pPr>
+    </w:lvl>
+    <w:lvl w:ilvl="2" w:tplc="0419001B" w:tentative="1">
+      <w:start w:val="1"/>
+      <w:numFmt w:val="lowerRoman"/>
+      <w:lvlText w:val="%3."/>
+      <w:lvlJc w:val="right"/>
+      <w:pPr>
+        <w:ind w:left="2160" w:hanging="180"/>
+      </w:pPr>
+    </w:lvl>
+    <w:lvl w:ilvl="3" w:tplc="0419000F" w:tentative="1">
+      <w:start w:val="1"/>
+      <w:numFmt w:val="decimal"/>
+      <w:lvlText w:val="%4."/>
+      <w:lvlJc w:val="left"/>
+      <w:pPr>
+        <w:ind w:left="2880" w:hanging="360"/>
+      </w:pPr>
+    </w:lvl>
+    <w:lvl w:ilvl="4" w:tplc="04190019" w:tentative="1">
+      <w:start w:val="1"/>
+      <w:numFmt w:val="lowerLetter"/>
+      <w:lvlText w:val="%5."/>
+      <w:lvlJc w:val="left"/>
+      <w:pPr>
+        <w:ind w:left="3600" w:hanging="360"/>
+      </w:pPr>
+    </w:lvl>
+    <w:lvl w:ilvl="5" w:tplc="0419001B" w:tentative="1">
+      <w:start w:val="1"/>
+      <w:numFmt w:val="lowerRoman"/>
+      <w:lvlText w:val="%6."/>
+      <w:lvlJc w:val="right"/>
+      <w:pPr>
+        <w:ind w:left="4320" w:hanging="180"/>
+      </w:pPr>
+    </w:lvl>
+    <w:lvl w:ilvl="6" w:tplc="0419000F" w:tentative="1">
+      <w:start w:val="1"/>
+      <w:numFmt w:val="decimal"/>
+      <w:lvlText w:val="%7."/>
+      <w:lvlJc w:val="left"/>
+      <w:pPr>
+        <w:ind w:left="5040" w:hanging="360"/>
+      </w:pPr>
+    </w:lvl>
+    <w:lvl w:ilvl="7" w:tplc="04190019" w:tentative="1">
+      <w:start w:val="1"/>
+      <w:numFmt w:val="lowerLetter"/>
+      <w:lvlText w:val="%8."/>
+      <w:lvlJc w:val="left"/>
+      <w:pPr>
+        <w:ind w:left="5760" w:hanging="360"/>
+      </w:pPr>
+    </w:lvl>
+    <w:lvl w:ilvl="8" w:tplc="0419001B" w:tentative="1">
+      <w:start w:val="1"/>
+      <w:numFmt w:val="lowerRoman"/>
+      <w:lvlText w:val="%9."/>
+      <w:lvlJc w:val="right"/>
+      <w:pPr>
+        <w:ind w:left="6480" w:hanging="180"/>
+      </w:pPr>
+    </w:lvl>
+  </w:abstractNum>
+  <w:abstractNum w:abstractNumId="9" w15:restartNumberingAfterBreak="0">
     <w:nsid w:val="3FCD5677"/>
     <w:multiLevelType w:val="hybridMultilevel"/>
     <w:tmpl w:val="5CC42E86"/>
@@ -9798,29 +13102,225 @@
       </w:pPr>
     </w:lvl>
   </w:abstractNum>
+  <w:abstractNum w:abstractNumId="10" w15:restartNumberingAfterBreak="0">
+    <w:nsid w:val="50045DE5"/>
+    <w:multiLevelType w:val="hybridMultilevel"/>
+    <w:tmpl w:val="65BC62D8"/>
+    <w:lvl w:ilvl="0" w:tplc="28B864EE">
+      <w:start w:val="1"/>
+      <w:numFmt w:val="decimal"/>
+      <w:lvlText w:val="%1."/>
+      <w:lvlJc w:val="left"/>
+      <w:pPr>
+        <w:ind w:left="1776" w:hanging="360"/>
+      </w:pPr>
+      <w:rPr>
+        <w:rFonts w:hint="default"/>
+      </w:rPr>
+    </w:lvl>
+    <w:lvl w:ilvl="1" w:tplc="04190019">
+      <w:start w:val="1"/>
+      <w:numFmt w:val="lowerLetter"/>
+      <w:lvlText w:val="%2."/>
+      <w:lvlJc w:val="left"/>
+      <w:pPr>
+        <w:ind w:left="2496" w:hanging="360"/>
+      </w:pPr>
+    </w:lvl>
+    <w:lvl w:ilvl="2" w:tplc="0419001B" w:tentative="1">
+      <w:start w:val="1"/>
+      <w:numFmt w:val="lowerRoman"/>
+      <w:lvlText w:val="%3."/>
+      <w:lvlJc w:val="right"/>
+      <w:pPr>
+        <w:ind w:left="3216" w:hanging="180"/>
+      </w:pPr>
+    </w:lvl>
+    <w:lvl w:ilvl="3" w:tplc="0419000F" w:tentative="1">
+      <w:start w:val="1"/>
+      <w:numFmt w:val="decimal"/>
+      <w:lvlText w:val="%4."/>
+      <w:lvlJc w:val="left"/>
+      <w:pPr>
+        <w:ind w:left="3936" w:hanging="360"/>
+      </w:pPr>
+    </w:lvl>
+    <w:lvl w:ilvl="4" w:tplc="04190019" w:tentative="1">
+      <w:start w:val="1"/>
+      <w:numFmt w:val="lowerLetter"/>
+      <w:lvlText w:val="%5."/>
+      <w:lvlJc w:val="left"/>
+      <w:pPr>
+        <w:ind w:left="4656" w:hanging="360"/>
+      </w:pPr>
+    </w:lvl>
+    <w:lvl w:ilvl="5" w:tplc="0419001B" w:tentative="1">
+      <w:start w:val="1"/>
+      <w:numFmt w:val="lowerRoman"/>
+      <w:lvlText w:val="%6."/>
+      <w:lvlJc w:val="right"/>
+      <w:pPr>
+        <w:ind w:left="5376" w:hanging="180"/>
+      </w:pPr>
+    </w:lvl>
+    <w:lvl w:ilvl="6" w:tplc="0419000F" w:tentative="1">
+      <w:start w:val="1"/>
+      <w:numFmt w:val="decimal"/>
+      <w:lvlText w:val="%7."/>
+      <w:lvlJc w:val="left"/>
+      <w:pPr>
+        <w:ind w:left="6096" w:hanging="360"/>
+      </w:pPr>
+    </w:lvl>
+    <w:lvl w:ilvl="7" w:tplc="04190019" w:tentative="1">
+      <w:start w:val="1"/>
+      <w:numFmt w:val="lowerLetter"/>
+      <w:lvlText w:val="%8."/>
+      <w:lvlJc w:val="left"/>
+      <w:pPr>
+        <w:ind w:left="6816" w:hanging="360"/>
+      </w:pPr>
+    </w:lvl>
+    <w:lvl w:ilvl="8" w:tplc="0419001B" w:tentative="1">
+      <w:start w:val="1"/>
+      <w:numFmt w:val="lowerRoman"/>
+      <w:lvlText w:val="%9."/>
+      <w:lvlJc w:val="right"/>
+      <w:pPr>
+        <w:ind w:left="7536" w:hanging="180"/>
+      </w:pPr>
+    </w:lvl>
+  </w:abstractNum>
+  <w:abstractNum w:abstractNumId="11" w15:restartNumberingAfterBreak="0">
+    <w:nsid w:val="567219EA"/>
+    <w:multiLevelType w:val="hybridMultilevel"/>
+    <w:tmpl w:val="9CF038D0"/>
+    <w:lvl w:ilvl="0" w:tplc="0419000F">
+      <w:start w:val="1"/>
+      <w:numFmt w:val="decimal"/>
+      <w:lvlText w:val="%1."/>
+      <w:lvlJc w:val="left"/>
+      <w:pPr>
+        <w:ind w:left="720" w:hanging="360"/>
+      </w:pPr>
+      <w:rPr>
+        <w:rFonts w:hint="default"/>
+      </w:rPr>
+    </w:lvl>
+    <w:lvl w:ilvl="1" w:tplc="04190019" w:tentative="1">
+      <w:start w:val="1"/>
+      <w:numFmt w:val="lowerLetter"/>
+      <w:lvlText w:val="%2."/>
+      <w:lvlJc w:val="left"/>
+      <w:pPr>
+        <w:ind w:left="1440" w:hanging="360"/>
+      </w:pPr>
+    </w:lvl>
+    <w:lvl w:ilvl="2" w:tplc="0419001B" w:tentative="1">
+      <w:start w:val="1"/>
+      <w:numFmt w:val="lowerRoman"/>
+      <w:lvlText w:val="%3."/>
+      <w:lvlJc w:val="right"/>
+      <w:pPr>
+        <w:ind w:left="2160" w:hanging="180"/>
+      </w:pPr>
+    </w:lvl>
+    <w:lvl w:ilvl="3" w:tplc="0419000F" w:tentative="1">
+      <w:start w:val="1"/>
+      <w:numFmt w:val="decimal"/>
+      <w:lvlText w:val="%4."/>
+      <w:lvlJc w:val="left"/>
+      <w:pPr>
+        <w:ind w:left="2880" w:hanging="360"/>
+      </w:pPr>
+    </w:lvl>
+    <w:lvl w:ilvl="4" w:tplc="04190019" w:tentative="1">
+      <w:start w:val="1"/>
+      <w:numFmt w:val="lowerLetter"/>
+      <w:lvlText w:val="%5."/>
+      <w:lvlJc w:val="left"/>
+      <w:pPr>
+        <w:ind w:left="3600" w:hanging="360"/>
+      </w:pPr>
+    </w:lvl>
+    <w:lvl w:ilvl="5" w:tplc="0419001B" w:tentative="1">
+      <w:start w:val="1"/>
+      <w:numFmt w:val="lowerRoman"/>
+      <w:lvlText w:val="%6."/>
+      <w:lvlJc w:val="right"/>
+      <w:pPr>
+        <w:ind w:left="4320" w:hanging="180"/>
+      </w:pPr>
+    </w:lvl>
+    <w:lvl w:ilvl="6" w:tplc="0419000F" w:tentative="1">
+      <w:start w:val="1"/>
+      <w:numFmt w:val="decimal"/>
+      <w:lvlText w:val="%7."/>
+      <w:lvlJc w:val="left"/>
+      <w:pPr>
+        <w:ind w:left="5040" w:hanging="360"/>
+      </w:pPr>
+    </w:lvl>
+    <w:lvl w:ilvl="7" w:tplc="04190019" w:tentative="1">
+      <w:start w:val="1"/>
+      <w:numFmt w:val="lowerLetter"/>
+      <w:lvlText w:val="%8."/>
+      <w:lvlJc w:val="left"/>
+      <w:pPr>
+        <w:ind w:left="5760" w:hanging="360"/>
+      </w:pPr>
+    </w:lvl>
+    <w:lvl w:ilvl="8" w:tplc="0419001B" w:tentative="1">
+      <w:start w:val="1"/>
+      <w:numFmt w:val="lowerRoman"/>
+      <w:lvlText w:val="%9."/>
+      <w:lvlJc w:val="right"/>
+      <w:pPr>
+        <w:ind w:left="6480" w:hanging="180"/>
+      </w:pPr>
+    </w:lvl>
+  </w:abstractNum>
   <w:num w:numId="1">
-    <w:abstractNumId w:val="1"/>
+    <w:abstractNumId w:val="3"/>
   </w:num>
   <w:num w:numId="2">
+    <w:abstractNumId w:val="9"/>
+  </w:num>
+  <w:num w:numId="3">
+    <w:abstractNumId w:val="7"/>
+  </w:num>
+  <w:num w:numId="4">
     <w:abstractNumId w:val="5"/>
   </w:num>
-  <w:num w:numId="3">
+  <w:num w:numId="5">
     <w:abstractNumId w:val="4"/>
-  </w:num>
-  <w:num w:numId="4">
-    <w:abstractNumId w:val="3"/>
-  </w:num>
-  <w:num w:numId="5">
-    <w:abstractNumId w:val="2"/>
   </w:num>
   <w:num w:numId="6">
     <w:abstractNumId w:val="0"/>
+  </w:num>
+  <w:num w:numId="7">
+    <w:abstractNumId w:val="10"/>
+  </w:num>
+  <w:num w:numId="8">
+    <w:abstractNumId w:val="1"/>
+  </w:num>
+  <w:num w:numId="9">
+    <w:abstractNumId w:val="8"/>
+  </w:num>
+  <w:num w:numId="10">
+    <w:abstractNumId w:val="6"/>
+  </w:num>
+  <w:num w:numId="11">
+    <w:abstractNumId w:val="11"/>
+  </w:num>
+  <w:num w:numId="12">
+    <w:abstractNumId w:val="2"/>
   </w:num>
 </w:numbering>
 </file>
 
 <file path=word/styles.xml><?xml version="1.0" encoding="utf-8"?>
-<w:styles xmlns:mc="http://schemas.openxmlformats.org/markup-compatibility/2006" xmlns:r="http://schemas.openxmlformats.org/officeDocument/2006/relationships" xmlns:w="http://schemas.openxmlformats.org/wordprocessingml/2006/main" xmlns:w14="http://schemas.microsoft.com/office/word/2010/wordml" xmlns:w15="http://schemas.microsoft.com/office/word/2012/wordml" mc:Ignorable="w14 w15">
+<w:styles xmlns:mc="http://schemas.openxmlformats.org/markup-compatibility/2006" xmlns:r="http://schemas.openxmlformats.org/officeDocument/2006/relationships" xmlns:w="http://schemas.openxmlformats.org/wordprocessingml/2006/main" xmlns:w14="http://schemas.microsoft.com/office/word/2010/wordml" xmlns:w15="http://schemas.microsoft.com/office/word/2012/wordml" xmlns:w16se="http://schemas.microsoft.com/office/word/2015/wordml/symex" mc:Ignorable="w14 w15 w16se">
   <w:docDefaults>
     <w:rPrDefault>
       <w:rPr>

</xml_diff>